<commit_message>
nuevo contenido, mejora de contenido y adicion de componentes
</commit_message>
<xml_diff>
--- a/Proyecto Fin de Grado.docx
+++ b/Proyecto Fin de Grado.docx
@@ -4,6 +4,9 @@
   <w:body>
     <w:sdt>
       <w:sdtPr>
+        <w:rPr>
+          <w:rFonts w:cstheme="minorHAnsi"/>
+        </w:rPr>
         <w:id w:val="-1108042832"/>
         <w:docPartObj>
           <w:docPartGallery w:val="Cover Pages"/>
@@ -19,8 +22,15 @@
       </w:sdtEndPr>
       <w:sdtContent>
         <w:p>
+          <w:pPr>
+            <w:jc w:val="both"/>
+            <w:rPr>
+              <w:rFonts w:cstheme="minorHAnsi"/>
+            </w:rPr>
+          </w:pPr>
           <w:r>
             <w:rPr>
+              <w:rFonts w:cstheme="minorHAnsi"/>
               <w:noProof/>
             </w:rPr>
             <mc:AlternateContent>
@@ -137,7 +147,7 @@
                     <v:stroke joinstyle="miter"/>
                     <v:path gradientshapeok="t" o:connecttype="rect"/>
                   </v:shapetype>
-                  <v:shape id="Cuadro de texto 465" o:spid="_x0000_s1026" type="#_x0000_t202" style="position:absolute;margin-left:0;margin-top:0;width:220.3pt;height:21.15pt;z-index:251664384;visibility:visible;mso-wrap-style:square;mso-width-percent:360;mso-height-percent:0;mso-left-percent:455;mso-top-percent:660;mso-wrap-distance-left:9pt;mso-wrap-distance-top:0;mso-wrap-distance-right:9pt;mso-wrap-distance-bottom:0;mso-position-horizontal-relative:page;mso-position-vertical-relative:page;mso-width-percent:360;mso-height-percent:0;mso-left-percent:455;mso-top-percent:660;mso-width-relative:page;mso-height-relative:margin;v-text-anchor:bottom" o:gfxdata="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" filled="f" stroked="f" strokeweight=".5pt">
+                  <v:shape id="Cuadro de texto 465" o:spid="_x0000_s1026" type="#_x0000_t202" style="position:absolute;left:0;text-align:left;margin-left:0;margin-top:0;width:220.3pt;height:21.15pt;z-index:251664384;visibility:visible;mso-wrap-style:square;mso-width-percent:360;mso-height-percent:0;mso-left-percent:455;mso-top-percent:660;mso-wrap-distance-left:9pt;mso-wrap-distance-top:0;mso-wrap-distance-right:9pt;mso-wrap-distance-bottom:0;mso-position-horizontal-relative:page;mso-position-vertical-relative:page;mso-width-percent:360;mso-height-percent:0;mso-left-percent:455;mso-top-percent:660;mso-width-relative:page;mso-height-relative:margin;v-text-anchor:bottom" o:gfxdata="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" filled="f" stroked="f" strokeweight=".5pt">
                     <v:textbox style="mso-fit-shape-to-text:t">
                       <w:txbxContent>
                         <w:p>
@@ -184,6 +194,7 @@
           </w:r>
           <w:r>
             <w:rPr>
+              <w:rFonts w:cstheme="minorHAnsi"/>
               <w:noProof/>
             </w:rPr>
             <mc:AlternateContent>
@@ -279,7 +290,7 @@
               </mc:Choice>
               <mc:Fallback>
                 <w:pict>
-                  <v:rect id="Rectángulo 466" o:spid="_x0000_s1027" style="position:absolute;margin-left:0;margin-top:0;width:581.4pt;height:752.4pt;z-index:-251653120;visibility:visible;mso-wrap-style:square;mso-width-percent:950;mso-height-percent:950;mso-wrap-distance-left:9pt;mso-wrap-distance-top:0;mso-wrap-distance-right:9pt;mso-wrap-distance-bottom:0;mso-position-horizontal:center;mso-position-horizontal-relative:page;mso-position-vertical:center;mso-position-vertical-relative:page;mso-width-percent:950;mso-height-percent:950;mso-width-relative:page;mso-height-relative:page;v-text-anchor:middle" o:gfxdata="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" fillcolor="#dbe5f1 [660]" stroked="f" strokeweight="2pt">
+                  <v:rect id="Rectángulo 466" o:spid="_x0000_s1027" style="position:absolute;left:0;text-align:left;margin-left:0;margin-top:0;width:581.4pt;height:752.4pt;z-index:-251653120;visibility:visible;mso-wrap-style:square;mso-width-percent:950;mso-height-percent:950;mso-wrap-distance-left:9pt;mso-wrap-distance-top:0;mso-wrap-distance-right:9pt;mso-wrap-distance-bottom:0;mso-position-horizontal:center;mso-position-horizontal-relative:page;mso-position-vertical:center;mso-position-vertical-relative:page;mso-width-percent:950;mso-height-percent:950;mso-width-relative:page;mso-height-relative:page;v-text-anchor:middle" o:gfxdata="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" fillcolor="#dbe5f1 [660]" stroked="f" strokeweight="2pt">
                     <v:fill color2="#95b3d7 [1940]" rotate="t" focusposition=".5,.5" focussize="" focus="100%" type="gradientRadial"/>
                     <v:textbox inset="21.6pt,,21.6pt">
                       <w:txbxContent>
@@ -294,6 +305,7 @@
           </w:r>
           <w:r>
             <w:rPr>
+              <w:rFonts w:cstheme="minorHAnsi"/>
               <w:noProof/>
             </w:rPr>
             <mc:AlternateContent>
@@ -422,7 +434,7 @@
               </mc:Choice>
               <mc:Fallback>
                 <w:pict>
-                  <v:rect id="Rectángulo 467" o:spid="_x0000_s1028" style="position:absolute;margin-left:0;margin-top:0;width:226.45pt;height:237.6pt;z-index:251660288;visibility:visible;mso-wrap-style:square;mso-width-percent:370;mso-height-percent:300;mso-left-percent:455;mso-top-percent:25;mso-wrap-distance-left:9pt;mso-wrap-distance-top:0;mso-wrap-distance-right:9pt;mso-wrap-distance-bottom:0;mso-position-horizontal-relative:page;mso-position-vertical-relative:page;mso-width-percent:370;mso-height-percent:300;mso-left-percent:455;mso-top-percent:25;mso-width-relative:page;mso-height-relative:page;v-text-anchor:bottom" o:gfxdata="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" fillcolor="#1f497d [3215]" stroked="f" strokeweight="2pt">
+                  <v:rect id="Rectángulo 467" o:spid="_x0000_s1028" style="position:absolute;left:0;text-align:left;margin-left:0;margin-top:0;width:226.45pt;height:237.6pt;z-index:251660288;visibility:visible;mso-wrap-style:square;mso-width-percent:370;mso-height-percent:300;mso-left-percent:455;mso-top-percent:25;mso-wrap-distance-left:9pt;mso-wrap-distance-top:0;mso-wrap-distance-right:9pt;mso-wrap-distance-bottom:0;mso-position-horizontal-relative:page;mso-position-vertical-relative:page;mso-width-percent:370;mso-height-percent:300;mso-left-percent:455;mso-top-percent:25;mso-width-relative:page;mso-height-relative:page;v-text-anchor:bottom" o:gfxdata="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" fillcolor="#1f497d [3215]" stroked="f" strokeweight="2pt">
                     <v:textbox inset="14.4pt,14.4pt,14.4pt,28.8pt">
                       <w:txbxContent>
                         <w:p>
@@ -468,6 +480,7 @@
           </w:r>
           <w:r>
             <w:rPr>
+              <w:rFonts w:cstheme="minorHAnsi"/>
               <w:noProof/>
             </w:rPr>
             <mc:AlternateContent>
@@ -563,7 +576,7 @@
               </mc:Choice>
               <mc:Fallback>
                 <w:pict>
-                  <v:rect w14:anchorId="29B5A60F" id="Rectángulo 468" o:spid="_x0000_s1026" style="position:absolute;margin-left:0;margin-top:0;width:244.8pt;height:554.4pt;z-index:251659264;visibility:visible;mso-wrap-style:square;mso-width-percent:400;mso-height-percent:700;mso-left-percent:440;mso-top-percent:25;mso-wrap-distance-left:9pt;mso-wrap-distance-top:0;mso-wrap-distance-right:9pt;mso-wrap-distance-bottom:0;mso-position-horizontal-relative:page;mso-position-vertical-relative:page;mso-width-percent:400;mso-height-percent:700;mso-left-percent:440;mso-top-percent:25;mso-width-relative:page;mso-height-relative:page;v-text-anchor:middle" o:gfxdata="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" fillcolor="white [3212]" strokecolor="#938953 [1614]" strokeweight="1.25pt">
+                  <v:rect w14:anchorId="592392CB" id="Rectángulo 468" o:spid="_x0000_s1026" style="position:absolute;margin-left:0;margin-top:0;width:244.8pt;height:554.4pt;z-index:251659264;visibility:visible;mso-wrap-style:square;mso-width-percent:400;mso-height-percent:700;mso-left-percent:440;mso-top-percent:25;mso-wrap-distance-left:9pt;mso-wrap-distance-top:0;mso-wrap-distance-right:9pt;mso-wrap-distance-bottom:0;mso-position-horizontal-relative:page;mso-position-vertical-relative:page;mso-width-percent:400;mso-height-percent:700;mso-left-percent:440;mso-top-percent:25;mso-width-relative:page;mso-height-relative:page;v-text-anchor:middle" o:gfxdata="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" fillcolor="white [3212]" strokecolor="#938953 [1614]" strokeweight="1.25pt">
                     <w10:wrap anchorx="page" anchory="page"/>
                   </v:rect>
                 </w:pict>
@@ -572,6 +585,7 @@
           </w:r>
           <w:r>
             <w:rPr>
+              <w:rFonts w:cstheme="minorHAnsi"/>
               <w:noProof/>
             </w:rPr>
             <mc:AlternateContent>
@@ -660,7 +674,7 @@
               </mc:Choice>
               <mc:Fallback>
                 <w:pict>
-                  <v:rect w14:anchorId="13958CAD" id="Rectángulo 469" o:spid="_x0000_s1026" style="position:absolute;margin-left:0;margin-top:0;width:226.45pt;height:9.35pt;z-index:251662336;visibility:visible;mso-wrap-style:square;mso-width-percent:370;mso-height-percent:0;mso-left-percent:455;mso-top-percent:690;mso-wrap-distance-left:9pt;mso-wrap-distance-top:0;mso-wrap-distance-right:9pt;mso-wrap-distance-bottom:0;mso-position-horizontal-relative:page;mso-position-vertical-relative:page;mso-width-percent:370;mso-height-percent:0;mso-left-percent:455;mso-top-percent:690;mso-width-relative:page;mso-height-relative:margin;v-text-anchor:middle" o:gfxdata="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" fillcolor="#4f81bd [3204]" stroked="f" strokeweight="2pt">
+                  <v:rect w14:anchorId="645DC7C4" id="Rectángulo 469" o:spid="_x0000_s1026" style="position:absolute;margin-left:0;margin-top:0;width:226.45pt;height:9.35pt;z-index:251662336;visibility:visible;mso-wrap-style:square;mso-width-percent:370;mso-height-percent:0;mso-left-percent:455;mso-top-percent:690;mso-wrap-distance-left:9pt;mso-wrap-distance-top:0;mso-wrap-distance-right:9pt;mso-wrap-distance-bottom:0;mso-position-horizontal-relative:page;mso-position-vertical-relative:page;mso-width-percent:370;mso-height-percent:0;mso-left-percent:455;mso-top-percent:690;mso-width-relative:page;mso-height-relative:margin;v-text-anchor:middle" o:gfxdata="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" fillcolor="#4f81bd [3204]" stroked="f" strokeweight="2pt">
                     <w10:wrap anchorx="page" anchory="page"/>
                   </v:rect>
                 </w:pict>
@@ -671,7 +685,9 @@
         <w:p>
           <w:pPr>
             <w:spacing w:after="200" w:line="276" w:lineRule="auto"/>
+            <w:jc w:val="both"/>
             <w:rPr>
+              <w:rFonts w:cstheme="minorHAnsi"/>
               <w:color w:val="FFFFFF" w:themeColor="background1"/>
               <w:sz w:val="72"/>
               <w:szCs w:val="72"/>
@@ -679,6 +695,7 @@
           </w:pPr>
           <w:r>
             <w:rPr>
+              <w:rFonts w:cstheme="minorHAnsi"/>
               <w:noProof/>
             </w:rPr>
             <mc:AlternateContent>
@@ -842,7 +859,7 @@
               </mc:Choice>
               <mc:Fallback>
                 <w:pict>
-                  <v:shape w14:anchorId="3CBC629C" id="Cuadro de texto 470" o:spid="_x0000_s1029" type="#_x0000_t202" style="position:absolute;margin-left:274.5pt;margin-top:282.75pt;width:216.5pt;height:246.75pt;z-index:251666432;visibility:visible;mso-wrap-style:square;mso-width-percent:0;mso-height-percent:0;mso-wrap-distance-left:9pt;mso-wrap-distance-top:0;mso-wrap-distance-right:9pt;mso-wrap-distance-bottom:0;mso-position-horizontal:absolute;mso-position-horizontal-relative:page;mso-position-vertical:absolute;mso-position-vertical-relative:page;mso-width-percent:0;mso-height-percent:0;mso-width-relative:page;mso-height-relative:page;v-text-anchor:top" o:gfxdata="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" filled="f" stroked="f" strokeweight=".5pt">
+                  <v:shape w14:anchorId="3CBC629C" id="Cuadro de texto 470" o:spid="_x0000_s1029" type="#_x0000_t202" style="position:absolute;left:0;text-align:left;margin-left:274.5pt;margin-top:282.75pt;width:216.5pt;height:246.75pt;z-index:251666432;visibility:visible;mso-wrap-style:square;mso-width-percent:0;mso-height-percent:0;mso-wrap-distance-left:9pt;mso-wrap-distance-top:0;mso-wrap-distance-right:9pt;mso-wrap-distance-bottom:0;mso-position-horizontal:absolute;mso-position-horizontal-relative:page;mso-position-vertical:absolute;mso-position-vertical-relative:page;mso-width-percent:0;mso-height-percent:0;mso-width-relative:page;mso-height-relative:page;v-text-anchor:top" o:gfxdata="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" filled="f" stroked="f" strokeweight=".5pt">
                     <v:textbox>
                       <w:txbxContent>
                         <w:sdt>
@@ -958,6 +975,7 @@
           </w:r>
           <w:r>
             <w:rPr>
+              <w:rFonts w:cstheme="minorHAnsi"/>
               <w:color w:val="FFFFFF" w:themeColor="background1"/>
               <w:sz w:val="72"/>
               <w:szCs w:val="72"/>
@@ -969,9 +987,10 @@
     </w:sdt>
     <w:p>
       <w:pPr>
-        <w:jc w:val="center"/>
+        <w:jc w:val="both"/>
         <w:rPr>
           <w:rStyle w:val="EClienteProyecto"/>
+          <w:rFonts w:cstheme="minorHAnsi"/>
           <w:color w:val="4F81BD" w:themeColor="accent1"/>
           <w:sz w:val="28"/>
           <w:szCs w:val="24"/>
@@ -981,6 +1000,7 @@
       <w:r>
         <w:rPr>
           <w:rStyle w:val="EClienteProyecto"/>
+          <w:rFonts w:cstheme="minorHAnsi"/>
           <w:color w:val="4F81BD" w:themeColor="accent1"/>
           <w:sz w:val="28"/>
           <w:szCs w:val="24"/>
@@ -989,11 +1009,13 @@
         <w:lastRenderedPageBreak/>
         <w:t>ÍNDICE DE CONTENIDO</w:t>
       </w:r>
+      <w:bookmarkStart w:id="0" w:name="_GoBack"/>
+      <w:bookmarkEnd w:id="0"/>
     </w:p>
     <w:sdt>
       <w:sdtPr>
         <w:rPr>
-          <w:rFonts w:asciiTheme="minorHAnsi" w:eastAsiaTheme="minorHAnsi" w:hAnsiTheme="minorHAnsi" w:cstheme="minorBidi"/>
+          <w:rFonts w:asciiTheme="minorHAnsi" w:eastAsiaTheme="minorHAnsi" w:hAnsiTheme="minorHAnsi" w:cstheme="minorHAnsi"/>
           <w:color w:val="auto"/>
           <w:sz w:val="22"/>
           <w:szCs w:val="22"/>
@@ -1007,7 +1029,6 @@
       </w:sdtPr>
       <w:sdtEndPr>
         <w:rPr>
-          <w:rFonts w:cstheme="minorHAnsi"/>
           <w:b/>
           <w:bCs/>
           <w:color w:val="4F81BD" w:themeColor="accent1"/>
@@ -1019,20 +1040,21 @@
         <w:p>
           <w:pPr>
             <w:pStyle w:val="TtuloTDC"/>
-            <w:jc w:val="center"/>
+            <w:jc w:val="both"/>
+            <w:rPr>
+              <w:rFonts w:asciiTheme="minorHAnsi" w:hAnsiTheme="minorHAnsi" w:cstheme="minorHAnsi"/>
+            </w:rPr>
           </w:pPr>
         </w:p>
         <w:p>
           <w:pPr>
             <w:pStyle w:val="TDC1"/>
             <w:rPr>
-              <w:rFonts w:asciiTheme="minorHAnsi" w:eastAsiaTheme="minorEastAsia" w:hAnsiTheme="minorHAnsi" w:cstheme="minorHAnsi"/>
+              <w:rFonts w:asciiTheme="minorHAnsi" w:eastAsiaTheme="minorEastAsia" w:hAnsiTheme="minorHAnsi" w:cstheme="minorBidi"/>
               <w:b w:val="0"/>
               <w:bCs w:val="0"/>
               <w:caps w:val="0"/>
-              <w:color w:val="4F81BD" w:themeColor="accent1"/>
-              <w:sz w:val="24"/>
-              <w:szCs w:val="24"/>
+              <w:color w:val="auto"/>
               <w:lang w:eastAsia="es-ES"/>
             </w:rPr>
           </w:pPr>
@@ -1063,83 +1085,52 @@
             </w:rPr>
             <w:fldChar w:fldCharType="separate"/>
           </w:r>
-          <w:hyperlink w:anchor="_Toc39504365" w:history="1">
+          <w:hyperlink w:anchor="_Toc39833429" w:history="1">
             <w:r>
               <w:rPr>
                 <w:rStyle w:val="Hipervnculo"/>
-                <w:rFonts w:asciiTheme="minorHAnsi" w:hAnsiTheme="minorHAnsi" w:cstheme="minorHAnsi"/>
-                <w:color w:val="4F81BD" w:themeColor="accent1"/>
-                <w:sz w:val="24"/>
-                <w:szCs w:val="24"/>
-              </w:rPr>
-              <w:t>1. Introducción.</w:t>
-            </w:r>
-            <w:r>
-              <w:rPr>
-                <w:rFonts w:asciiTheme="minorHAnsi" w:hAnsiTheme="minorHAnsi" w:cstheme="minorHAnsi"/>
+                <w:rFonts w:cstheme="minorHAnsi"/>
+              </w:rPr>
+              <w:t>Introducción.</w:t>
+            </w:r>
+            <w:r>
+              <w:rPr>
                 <w:webHidden/>
-                <w:color w:val="4F81BD" w:themeColor="accent1"/>
-                <w:sz w:val="24"/>
-                <w:szCs w:val="24"/>
               </w:rPr>
               <w:tab/>
             </w:r>
             <w:r>
               <w:rPr>
-                <w:rFonts w:asciiTheme="minorHAnsi" w:hAnsiTheme="minorHAnsi" w:cstheme="minorHAnsi"/>
                 <w:webHidden/>
-                <w:color w:val="4F81BD" w:themeColor="accent1"/>
-                <w:sz w:val="24"/>
-                <w:szCs w:val="24"/>
               </w:rPr>
               <w:fldChar w:fldCharType="begin"/>
             </w:r>
             <w:r>
               <w:rPr>
-                <w:rFonts w:asciiTheme="minorHAnsi" w:hAnsiTheme="minorHAnsi" w:cstheme="minorHAnsi"/>
                 <w:webHidden/>
-                <w:color w:val="4F81BD" w:themeColor="accent1"/>
-                <w:sz w:val="24"/>
-                <w:szCs w:val="24"/>
-              </w:rPr>
-              <w:instrText xml:space="preserve"> PAGEREF _Toc39504365 \h </w:instrText>
-            </w:r>
-            <w:r>
-              <w:rPr>
-                <w:rFonts w:asciiTheme="minorHAnsi" w:hAnsiTheme="minorHAnsi" w:cstheme="minorHAnsi"/>
+              </w:rPr>
+              <w:instrText xml:space="preserve"> PAGEREF _Toc39833429 \h </w:instrText>
+            </w:r>
+            <w:r>
+              <w:rPr>
                 <w:webHidden/>
-                <w:color w:val="4F81BD" w:themeColor="accent1"/>
-                <w:sz w:val="24"/>
-                <w:szCs w:val="24"/>
-              </w:rPr>
-            </w:r>
-            <w:r>
-              <w:rPr>
-                <w:rFonts w:asciiTheme="minorHAnsi" w:hAnsiTheme="minorHAnsi" w:cstheme="minorHAnsi"/>
+              </w:rPr>
+            </w:r>
+            <w:r>
+              <w:rPr>
                 <w:webHidden/>
-                <w:color w:val="4F81BD" w:themeColor="accent1"/>
-                <w:sz w:val="24"/>
-                <w:szCs w:val="24"/>
               </w:rPr>
               <w:fldChar w:fldCharType="separate"/>
             </w:r>
             <w:r>
               <w:rPr>
-                <w:rFonts w:asciiTheme="minorHAnsi" w:hAnsiTheme="minorHAnsi" w:cstheme="minorHAnsi"/>
                 <w:webHidden/>
-                <w:color w:val="4F81BD" w:themeColor="accent1"/>
-                <w:sz w:val="24"/>
-                <w:szCs w:val="24"/>
               </w:rPr>
               <w:t>2</w:t>
             </w:r>
             <w:r>
               <w:rPr>
-                <w:rFonts w:asciiTheme="minorHAnsi" w:hAnsiTheme="minorHAnsi" w:cstheme="minorHAnsi"/>
                 <w:webHidden/>
-                <w:color w:val="4F81BD" w:themeColor="accent1"/>
-                <w:sz w:val="24"/>
-                <w:szCs w:val="24"/>
               </w:rPr>
               <w:fldChar w:fldCharType="end"/>
             </w:r>
@@ -1149,112 +1140,60 @@
           <w:pPr>
             <w:pStyle w:val="TDC2"/>
             <w:rPr>
-              <w:rFonts w:asciiTheme="minorHAnsi" w:eastAsiaTheme="minorEastAsia" w:hAnsiTheme="minorHAnsi" w:cstheme="minorHAnsi"/>
+              <w:rFonts w:asciiTheme="minorHAnsi" w:eastAsiaTheme="minorEastAsia" w:hAnsiTheme="minorHAnsi" w:cstheme="minorBidi"/>
               <w:iCs w:val="0"/>
               <w:caps w:val="0"/>
-              <w:color w:val="4F81BD" w:themeColor="accent1"/>
-              <w:sz w:val="24"/>
-              <w:szCs w:val="24"/>
+              <w:color w:val="auto"/>
+              <w:sz w:val="22"/>
+              <w:szCs w:val="22"/>
               <w:lang w:eastAsia="es-ES"/>
             </w:rPr>
           </w:pPr>
-          <w:hyperlink w:anchor="_Toc39504366" w:history="1">
+          <w:hyperlink w:anchor="_Toc39833430" w:history="1">
             <w:r>
               <w:rPr>
                 <w:rStyle w:val="Hipervnculo"/>
-                <w:rFonts w:asciiTheme="minorHAnsi" w:hAnsiTheme="minorHAnsi" w:cstheme="minorHAnsi"/>
-                <w:color w:val="4F81BD" w:themeColor="accent1"/>
-                <w:sz w:val="24"/>
-                <w:szCs w:val="24"/>
-              </w:rPr>
-              <w:t>1.1</w:t>
-            </w:r>
-            <w:r>
-              <w:rPr>
-                <w:rStyle w:val="Hipervnculo"/>
-                <w:rFonts w:asciiTheme="minorHAnsi" w:hAnsiTheme="minorHAnsi" w:cstheme="minorHAnsi"/>
-                <w:color w:val="4F81BD" w:themeColor="accent1"/>
-                <w:sz w:val="24"/>
-                <w:szCs w:val="24"/>
-              </w:rPr>
-              <w:t xml:space="preserve"> </w:t>
-            </w:r>
-            <w:r>
-              <w:rPr>
-                <w:rStyle w:val="Hipervnculo"/>
-                <w:rFonts w:asciiTheme="minorHAnsi" w:hAnsiTheme="minorHAnsi" w:cstheme="minorHAnsi"/>
-                <w:color w:val="4F81BD" w:themeColor="accent1"/>
-                <w:sz w:val="24"/>
-                <w:szCs w:val="24"/>
-              </w:rPr>
-              <w:t xml:space="preserve"> Descripción del proyecto.</w:t>
-            </w:r>
-            <w:r>
-              <w:rPr>
-                <w:rFonts w:asciiTheme="minorHAnsi" w:hAnsiTheme="minorHAnsi" w:cstheme="minorHAnsi"/>
+              </w:rPr>
+              <w:t>EL diagrama de casos de uso</w:t>
+            </w:r>
+            <w:r>
+              <w:rPr>
                 <w:webHidden/>
-                <w:color w:val="4F81BD" w:themeColor="accent1"/>
-                <w:sz w:val="24"/>
-                <w:szCs w:val="24"/>
               </w:rPr>
               <w:tab/>
             </w:r>
             <w:r>
               <w:rPr>
-                <w:rFonts w:asciiTheme="minorHAnsi" w:hAnsiTheme="minorHAnsi" w:cstheme="minorHAnsi"/>
                 <w:webHidden/>
-                <w:color w:val="4F81BD" w:themeColor="accent1"/>
-                <w:sz w:val="24"/>
-                <w:szCs w:val="24"/>
               </w:rPr>
               <w:fldChar w:fldCharType="begin"/>
             </w:r>
             <w:r>
               <w:rPr>
-                <w:rFonts w:asciiTheme="minorHAnsi" w:hAnsiTheme="minorHAnsi" w:cstheme="minorHAnsi"/>
                 <w:webHidden/>
-                <w:color w:val="4F81BD" w:themeColor="accent1"/>
-                <w:sz w:val="24"/>
-                <w:szCs w:val="24"/>
-              </w:rPr>
-              <w:instrText xml:space="preserve"> PAGEREF _Toc39504366 \h </w:instrText>
-            </w:r>
-            <w:r>
-              <w:rPr>
-                <w:rFonts w:asciiTheme="minorHAnsi" w:hAnsiTheme="minorHAnsi" w:cstheme="minorHAnsi"/>
+              </w:rPr>
+              <w:instrText xml:space="preserve"> PAGEREF _Toc39833430 \h </w:instrText>
+            </w:r>
+            <w:r>
+              <w:rPr>
                 <w:webHidden/>
-                <w:color w:val="4F81BD" w:themeColor="accent1"/>
-                <w:sz w:val="24"/>
-                <w:szCs w:val="24"/>
-              </w:rPr>
-            </w:r>
-            <w:r>
-              <w:rPr>
-                <w:rFonts w:asciiTheme="minorHAnsi" w:hAnsiTheme="minorHAnsi" w:cstheme="minorHAnsi"/>
+              </w:rPr>
+            </w:r>
+            <w:r>
+              <w:rPr>
                 <w:webHidden/>
-                <w:color w:val="4F81BD" w:themeColor="accent1"/>
-                <w:sz w:val="24"/>
-                <w:szCs w:val="24"/>
               </w:rPr>
               <w:fldChar w:fldCharType="separate"/>
             </w:r>
             <w:r>
               <w:rPr>
-                <w:rFonts w:asciiTheme="minorHAnsi" w:hAnsiTheme="minorHAnsi" w:cstheme="minorHAnsi"/>
                 <w:webHidden/>
-                <w:color w:val="4F81BD" w:themeColor="accent1"/>
-                <w:sz w:val="24"/>
-                <w:szCs w:val="24"/>
-              </w:rPr>
-              <w:t>2</w:t>
-            </w:r>
-            <w:r>
-              <w:rPr>
-                <w:rFonts w:asciiTheme="minorHAnsi" w:hAnsiTheme="minorHAnsi" w:cstheme="minorHAnsi"/>
+              </w:rPr>
+              <w:t>3</w:t>
+            </w:r>
+            <w:r>
+              <w:rPr>
                 <w:webHidden/>
-                <w:color w:val="4F81BD" w:themeColor="accent1"/>
-                <w:sz w:val="24"/>
-                <w:szCs w:val="24"/>
               </w:rPr>
               <w:fldChar w:fldCharType="end"/>
             </w:r>
@@ -1264,229 +1203,60 @@
           <w:pPr>
             <w:pStyle w:val="TDC2"/>
             <w:rPr>
-              <w:rFonts w:asciiTheme="minorHAnsi" w:eastAsiaTheme="minorEastAsia" w:hAnsiTheme="minorHAnsi" w:cstheme="minorHAnsi"/>
+              <w:rFonts w:asciiTheme="minorHAnsi" w:eastAsiaTheme="minorEastAsia" w:hAnsiTheme="minorHAnsi" w:cstheme="minorBidi"/>
               <w:iCs w:val="0"/>
               <w:caps w:val="0"/>
-              <w:color w:val="4F81BD" w:themeColor="accent1"/>
-              <w:sz w:val="24"/>
-              <w:szCs w:val="24"/>
+              <w:color w:val="auto"/>
+              <w:sz w:val="22"/>
+              <w:szCs w:val="22"/>
               <w:lang w:eastAsia="es-ES"/>
             </w:rPr>
           </w:pPr>
-          <w:hyperlink w:anchor="_Toc39504367" w:history="1">
+          <w:hyperlink w:anchor="_Toc39833431" w:history="1">
             <w:r>
               <w:rPr>
                 <w:rStyle w:val="Hipervnculo"/>
-                <w:rFonts w:asciiTheme="minorHAnsi" w:hAnsiTheme="minorHAnsi" w:cstheme="minorHAnsi"/>
-                <w:color w:val="4F81BD" w:themeColor="accent1"/>
-                <w:sz w:val="24"/>
-                <w:szCs w:val="24"/>
-              </w:rPr>
-              <w:t>1.2</w:t>
-            </w:r>
-            <w:r>
-              <w:rPr>
-                <w:rStyle w:val="Hipervnculo"/>
-                <w:rFonts w:asciiTheme="minorHAnsi" w:hAnsiTheme="minorHAnsi" w:cstheme="minorHAnsi"/>
-                <w:color w:val="4F81BD" w:themeColor="accent1"/>
-                <w:sz w:val="24"/>
-                <w:szCs w:val="24"/>
-              </w:rPr>
-              <w:t xml:space="preserve"> </w:t>
-            </w:r>
-            <w:r>
-              <w:rPr>
-                <w:rStyle w:val="Hipervnculo"/>
-                <w:rFonts w:asciiTheme="minorHAnsi" w:hAnsiTheme="minorHAnsi" w:cstheme="minorHAnsi"/>
-                <w:color w:val="4F81BD" w:themeColor="accent1"/>
-                <w:sz w:val="24"/>
-                <w:szCs w:val="24"/>
-              </w:rPr>
-              <w:t xml:space="preserve"> Objetivos del proyecto.</w:t>
-            </w:r>
-            <w:r>
-              <w:rPr>
-                <w:rFonts w:asciiTheme="minorHAnsi" w:hAnsiTheme="minorHAnsi" w:cstheme="minorHAnsi"/>
+              </w:rPr>
+              <w:t>El diagrama de Gantt</w:t>
+            </w:r>
+            <w:r>
+              <w:rPr>
                 <w:webHidden/>
-                <w:color w:val="4F81BD" w:themeColor="accent1"/>
-                <w:sz w:val="24"/>
-                <w:szCs w:val="24"/>
               </w:rPr>
               <w:tab/>
             </w:r>
             <w:r>
               <w:rPr>
-                <w:rFonts w:asciiTheme="minorHAnsi" w:hAnsiTheme="minorHAnsi" w:cstheme="minorHAnsi"/>
                 <w:webHidden/>
-                <w:color w:val="4F81BD" w:themeColor="accent1"/>
-                <w:sz w:val="24"/>
-                <w:szCs w:val="24"/>
               </w:rPr>
               <w:fldChar w:fldCharType="begin"/>
             </w:r>
             <w:r>
               <w:rPr>
-                <w:rFonts w:asciiTheme="minorHAnsi" w:hAnsiTheme="minorHAnsi" w:cstheme="minorHAnsi"/>
                 <w:webHidden/>
-                <w:color w:val="4F81BD" w:themeColor="accent1"/>
-                <w:sz w:val="24"/>
-                <w:szCs w:val="24"/>
-              </w:rPr>
-              <w:instrText xml:space="preserve"> PAGEREF _Toc39504367 \h </w:instrText>
-            </w:r>
-            <w:r>
-              <w:rPr>
-                <w:rFonts w:asciiTheme="minorHAnsi" w:hAnsiTheme="minorHAnsi" w:cstheme="minorHAnsi"/>
+              </w:rPr>
+              <w:instrText xml:space="preserve"> PAGEREF _Toc39833431 \h </w:instrText>
+            </w:r>
+            <w:r>
+              <w:rPr>
                 <w:webHidden/>
-                <w:color w:val="4F81BD" w:themeColor="accent1"/>
-                <w:sz w:val="24"/>
-                <w:szCs w:val="24"/>
-              </w:rPr>
-            </w:r>
-            <w:r>
-              <w:rPr>
-                <w:rFonts w:asciiTheme="minorHAnsi" w:hAnsiTheme="minorHAnsi" w:cstheme="minorHAnsi"/>
+              </w:rPr>
+            </w:r>
+            <w:r>
+              <w:rPr>
                 <w:webHidden/>
-                <w:color w:val="4F81BD" w:themeColor="accent1"/>
-                <w:sz w:val="24"/>
-                <w:szCs w:val="24"/>
               </w:rPr>
               <w:fldChar w:fldCharType="separate"/>
             </w:r>
             <w:r>
               <w:rPr>
-                <w:rFonts w:asciiTheme="minorHAnsi" w:hAnsiTheme="minorHAnsi" w:cstheme="minorHAnsi"/>
                 <w:webHidden/>
-                <w:color w:val="4F81BD" w:themeColor="accent1"/>
-                <w:sz w:val="24"/>
-                <w:szCs w:val="24"/>
-              </w:rPr>
-              <w:t>2</w:t>
-            </w:r>
-            <w:r>
-              <w:rPr>
-                <w:rFonts w:asciiTheme="minorHAnsi" w:hAnsiTheme="minorHAnsi" w:cstheme="minorHAnsi"/>
+              </w:rPr>
+              <w:t>5</w:t>
+            </w:r>
+            <w:r>
+              <w:rPr>
                 <w:webHidden/>
-                <w:color w:val="4F81BD" w:themeColor="accent1"/>
-                <w:sz w:val="24"/>
-                <w:szCs w:val="24"/>
-              </w:rPr>
-              <w:fldChar w:fldCharType="end"/>
-            </w:r>
-          </w:hyperlink>
-        </w:p>
-        <w:p>
-          <w:pPr>
-            <w:pStyle w:val="TDC2"/>
-            <w:rPr>
-              <w:rFonts w:asciiTheme="minorHAnsi" w:eastAsiaTheme="minorEastAsia" w:hAnsiTheme="minorHAnsi" w:cstheme="minorHAnsi"/>
-              <w:iCs w:val="0"/>
-              <w:caps w:val="0"/>
-              <w:color w:val="4F81BD" w:themeColor="accent1"/>
-              <w:sz w:val="24"/>
-              <w:szCs w:val="24"/>
-              <w:lang w:eastAsia="es-ES"/>
-            </w:rPr>
-          </w:pPr>
-          <w:hyperlink w:anchor="_Toc39504368" w:history="1">
-            <w:r>
-              <w:rPr>
-                <w:rStyle w:val="Hipervnculo"/>
-                <w:rFonts w:asciiTheme="minorHAnsi" w:hAnsiTheme="minorHAnsi" w:cstheme="minorHAnsi"/>
-                <w:color w:val="4F81BD" w:themeColor="accent1"/>
-                <w:sz w:val="24"/>
-                <w:szCs w:val="24"/>
-              </w:rPr>
-              <w:t>1.3</w:t>
-            </w:r>
-            <w:r>
-              <w:rPr>
-                <w:rFonts w:asciiTheme="minorHAnsi" w:eastAsiaTheme="minorEastAsia" w:hAnsiTheme="minorHAnsi" w:cstheme="minorHAnsi"/>
-                <w:iCs w:val="0"/>
-                <w:caps w:val="0"/>
-                <w:color w:val="4F81BD" w:themeColor="accent1"/>
-                <w:sz w:val="24"/>
-                <w:szCs w:val="24"/>
-                <w:lang w:eastAsia="es-ES"/>
-              </w:rPr>
-              <w:t xml:space="preserve">  </w:t>
-            </w:r>
-            <w:r>
-              <w:rPr>
-                <w:rStyle w:val="Hipervnculo"/>
-                <w:rFonts w:asciiTheme="minorHAnsi" w:hAnsiTheme="minorHAnsi" w:cstheme="minorHAnsi"/>
-                <w:color w:val="4F81BD" w:themeColor="accent1"/>
-                <w:sz w:val="24"/>
-                <w:szCs w:val="24"/>
-              </w:rPr>
-              <w:t>Requisitos y hardware necesario</w:t>
-            </w:r>
-            <w:r>
-              <w:rPr>
-                <w:rFonts w:asciiTheme="minorHAnsi" w:hAnsiTheme="minorHAnsi" w:cstheme="minorHAnsi"/>
-                <w:webHidden/>
-                <w:color w:val="4F81BD" w:themeColor="accent1"/>
-                <w:sz w:val="24"/>
-                <w:szCs w:val="24"/>
-              </w:rPr>
-              <w:tab/>
-            </w:r>
-            <w:r>
-              <w:rPr>
-                <w:rFonts w:asciiTheme="minorHAnsi" w:hAnsiTheme="minorHAnsi" w:cstheme="minorHAnsi"/>
-                <w:webHidden/>
-                <w:color w:val="4F81BD" w:themeColor="accent1"/>
-                <w:sz w:val="24"/>
-                <w:szCs w:val="24"/>
-              </w:rPr>
-              <w:fldChar w:fldCharType="begin"/>
-            </w:r>
-            <w:r>
-              <w:rPr>
-                <w:rFonts w:asciiTheme="minorHAnsi" w:hAnsiTheme="minorHAnsi" w:cstheme="minorHAnsi"/>
-                <w:webHidden/>
-                <w:color w:val="4F81BD" w:themeColor="accent1"/>
-                <w:sz w:val="24"/>
-                <w:szCs w:val="24"/>
-              </w:rPr>
-              <w:instrText xml:space="preserve"> PAGEREF _Toc39504368 \h </w:instrText>
-            </w:r>
-            <w:r>
-              <w:rPr>
-                <w:rFonts w:asciiTheme="minorHAnsi" w:hAnsiTheme="minorHAnsi" w:cstheme="minorHAnsi"/>
-                <w:webHidden/>
-                <w:color w:val="4F81BD" w:themeColor="accent1"/>
-                <w:sz w:val="24"/>
-                <w:szCs w:val="24"/>
-              </w:rPr>
-            </w:r>
-            <w:r>
-              <w:rPr>
-                <w:rFonts w:asciiTheme="minorHAnsi" w:hAnsiTheme="minorHAnsi" w:cstheme="minorHAnsi"/>
-                <w:webHidden/>
-                <w:color w:val="4F81BD" w:themeColor="accent1"/>
-                <w:sz w:val="24"/>
-                <w:szCs w:val="24"/>
-              </w:rPr>
-              <w:fldChar w:fldCharType="separate"/>
-            </w:r>
-            <w:r>
-              <w:rPr>
-                <w:rFonts w:asciiTheme="minorHAnsi" w:hAnsiTheme="minorHAnsi" w:cstheme="minorHAnsi"/>
-                <w:webHidden/>
-                <w:color w:val="4F81BD" w:themeColor="accent1"/>
-                <w:sz w:val="24"/>
-                <w:szCs w:val="24"/>
-              </w:rPr>
-              <w:t>2</w:t>
-            </w:r>
-            <w:r>
-              <w:rPr>
-                <w:rFonts w:asciiTheme="minorHAnsi" w:hAnsiTheme="minorHAnsi" w:cstheme="minorHAnsi"/>
-                <w:webHidden/>
-                <w:color w:val="4F81BD" w:themeColor="accent1"/>
-                <w:sz w:val="24"/>
-                <w:szCs w:val="24"/>
               </w:rPr>
               <w:fldChar w:fldCharType="end"/>
             </w:r>
@@ -1496,348 +1266,59 @@
           <w:pPr>
             <w:pStyle w:val="TDC1"/>
             <w:rPr>
-              <w:rFonts w:asciiTheme="minorHAnsi" w:eastAsiaTheme="minorEastAsia" w:hAnsiTheme="minorHAnsi" w:cstheme="minorHAnsi"/>
+              <w:rFonts w:asciiTheme="minorHAnsi" w:eastAsiaTheme="minorEastAsia" w:hAnsiTheme="minorHAnsi" w:cstheme="minorBidi"/>
               <w:b w:val="0"/>
               <w:bCs w:val="0"/>
               <w:caps w:val="0"/>
-              <w:color w:val="4F81BD" w:themeColor="accent1"/>
-              <w:sz w:val="24"/>
-              <w:szCs w:val="24"/>
+              <w:color w:val="auto"/>
               <w:lang w:eastAsia="es-ES"/>
             </w:rPr>
           </w:pPr>
-          <w:hyperlink w:anchor="_Toc39504369" w:history="1">
+          <w:hyperlink w:anchor="_Toc39833432" w:history="1">
             <w:r>
               <w:rPr>
                 <w:rStyle w:val="Hipervnculo"/>
-                <w:rFonts w:asciiTheme="minorHAnsi" w:hAnsiTheme="minorHAnsi" w:cstheme="minorHAnsi"/>
-                <w:color w:val="4F81BD" w:themeColor="accent1"/>
-                <w:sz w:val="24"/>
-                <w:szCs w:val="24"/>
-              </w:rPr>
-              <w:t>2.</w:t>
-            </w:r>
-            <w:r>
-              <w:rPr>
-                <w:rFonts w:asciiTheme="minorHAnsi" w:eastAsiaTheme="minorEastAsia" w:hAnsiTheme="minorHAnsi" w:cstheme="minorHAnsi"/>
-                <w:b w:val="0"/>
-                <w:bCs w:val="0"/>
-                <w:caps w:val="0"/>
-                <w:color w:val="4F81BD" w:themeColor="accent1"/>
-                <w:sz w:val="24"/>
-                <w:szCs w:val="24"/>
-                <w:lang w:eastAsia="es-ES"/>
-              </w:rPr>
-              <w:t xml:space="preserve"> </w:t>
-            </w:r>
-            <w:r>
-              <w:rPr>
-                <w:rStyle w:val="Hipervnculo"/>
-                <w:rFonts w:asciiTheme="minorHAnsi" w:hAnsiTheme="minorHAnsi" w:cstheme="minorHAnsi"/>
-                <w:color w:val="4F81BD" w:themeColor="accent1"/>
-                <w:sz w:val="24"/>
-                <w:szCs w:val="24"/>
-              </w:rPr>
-              <w:t>Análisis.</w:t>
-            </w:r>
-            <w:r>
-              <w:rPr>
-                <w:rFonts w:asciiTheme="minorHAnsi" w:hAnsiTheme="minorHAnsi" w:cstheme="minorHAnsi"/>
+              </w:rPr>
+              <w:t>La descripción del diseño</w:t>
+            </w:r>
+            <w:r>
+              <w:rPr>
                 <w:webHidden/>
-                <w:color w:val="4F81BD" w:themeColor="accent1"/>
-                <w:sz w:val="24"/>
-                <w:szCs w:val="24"/>
               </w:rPr>
               <w:tab/>
             </w:r>
             <w:r>
               <w:rPr>
-                <w:rFonts w:asciiTheme="minorHAnsi" w:hAnsiTheme="minorHAnsi" w:cstheme="minorHAnsi"/>
                 <w:webHidden/>
-                <w:color w:val="4F81BD" w:themeColor="accent1"/>
-                <w:sz w:val="24"/>
-                <w:szCs w:val="24"/>
               </w:rPr>
               <w:fldChar w:fldCharType="begin"/>
             </w:r>
             <w:r>
               <w:rPr>
-                <w:rFonts w:asciiTheme="minorHAnsi" w:hAnsiTheme="minorHAnsi" w:cstheme="minorHAnsi"/>
                 <w:webHidden/>
-                <w:color w:val="4F81BD" w:themeColor="accent1"/>
-                <w:sz w:val="24"/>
-                <w:szCs w:val="24"/>
-              </w:rPr>
-              <w:instrText xml:space="preserve"> PAGEREF _Toc39504369 \h </w:instrText>
-            </w:r>
-            <w:r>
-              <w:rPr>
-                <w:rFonts w:asciiTheme="minorHAnsi" w:hAnsiTheme="minorHAnsi" w:cstheme="minorHAnsi"/>
+              </w:rPr>
+              <w:instrText xml:space="preserve"> PAGEREF _Toc39833432 \h </w:instrText>
+            </w:r>
+            <w:r>
+              <w:rPr>
                 <w:webHidden/>
-                <w:color w:val="4F81BD" w:themeColor="accent1"/>
-                <w:sz w:val="24"/>
-                <w:szCs w:val="24"/>
-              </w:rPr>
-            </w:r>
-            <w:r>
-              <w:rPr>
-                <w:rFonts w:asciiTheme="minorHAnsi" w:hAnsiTheme="minorHAnsi" w:cstheme="minorHAnsi"/>
+              </w:rPr>
+            </w:r>
+            <w:r>
+              <w:rPr>
                 <w:webHidden/>
-                <w:color w:val="4F81BD" w:themeColor="accent1"/>
-                <w:sz w:val="24"/>
-                <w:szCs w:val="24"/>
               </w:rPr>
               <w:fldChar w:fldCharType="separate"/>
             </w:r>
             <w:r>
               <w:rPr>
-                <w:rFonts w:asciiTheme="minorHAnsi" w:hAnsiTheme="minorHAnsi" w:cstheme="minorHAnsi"/>
                 <w:webHidden/>
-                <w:color w:val="4F81BD" w:themeColor="accent1"/>
-                <w:sz w:val="24"/>
-                <w:szCs w:val="24"/>
-              </w:rPr>
-              <w:t>3</w:t>
-            </w:r>
-            <w:r>
-              <w:rPr>
-                <w:rFonts w:asciiTheme="minorHAnsi" w:hAnsiTheme="minorHAnsi" w:cstheme="minorHAnsi"/>
+              </w:rPr>
+              <w:t>5</w:t>
+            </w:r>
+            <w:r>
+              <w:rPr>
                 <w:webHidden/>
-                <w:color w:val="4F81BD" w:themeColor="accent1"/>
-                <w:sz w:val="24"/>
-                <w:szCs w:val="24"/>
-              </w:rPr>
-              <w:fldChar w:fldCharType="end"/>
-            </w:r>
-          </w:hyperlink>
-        </w:p>
-        <w:p>
-          <w:pPr>
-            <w:pStyle w:val="TDC2"/>
-            <w:rPr>
-              <w:rFonts w:asciiTheme="minorHAnsi" w:eastAsiaTheme="minorEastAsia" w:hAnsiTheme="minorHAnsi" w:cstheme="minorHAnsi"/>
-              <w:iCs w:val="0"/>
-              <w:caps w:val="0"/>
-              <w:color w:val="4F81BD" w:themeColor="accent1"/>
-              <w:sz w:val="24"/>
-              <w:szCs w:val="24"/>
-              <w:lang w:eastAsia="es-ES"/>
-            </w:rPr>
-          </w:pPr>
-          <w:hyperlink w:anchor="_Toc39504370" w:history="1">
-            <w:r>
-              <w:rPr>
-                <w:rStyle w:val="Hipervnculo"/>
-                <w:rFonts w:asciiTheme="minorHAnsi" w:hAnsiTheme="minorHAnsi" w:cstheme="minorHAnsi"/>
-                <w:color w:val="4F81BD" w:themeColor="accent1"/>
-                <w:sz w:val="24"/>
-                <w:szCs w:val="24"/>
-              </w:rPr>
-              <w:t>2.1</w:t>
-            </w:r>
-            <w:r>
-              <w:rPr>
-                <w:rStyle w:val="Hipervnculo"/>
-                <w:rFonts w:asciiTheme="minorHAnsi" w:hAnsiTheme="minorHAnsi" w:cstheme="minorHAnsi"/>
-                <w:color w:val="4F81BD" w:themeColor="accent1"/>
-                <w:sz w:val="24"/>
-                <w:szCs w:val="24"/>
-              </w:rPr>
-              <w:t xml:space="preserve"> </w:t>
-            </w:r>
-            <w:r>
-              <w:rPr>
-                <w:rStyle w:val="Hipervnculo"/>
-                <w:rFonts w:asciiTheme="minorHAnsi" w:hAnsiTheme="minorHAnsi" w:cstheme="minorHAnsi"/>
-                <w:color w:val="4F81BD" w:themeColor="accent1"/>
-                <w:sz w:val="24"/>
-                <w:szCs w:val="24"/>
-              </w:rPr>
-              <w:t>Casos de uso.</w:t>
-            </w:r>
-            <w:r>
-              <w:rPr>
-                <w:rFonts w:asciiTheme="minorHAnsi" w:hAnsiTheme="minorHAnsi" w:cstheme="minorHAnsi"/>
-                <w:webHidden/>
-                <w:color w:val="4F81BD" w:themeColor="accent1"/>
-                <w:sz w:val="24"/>
-                <w:szCs w:val="24"/>
-              </w:rPr>
-              <w:tab/>
-            </w:r>
-            <w:r>
-              <w:rPr>
-                <w:rFonts w:asciiTheme="minorHAnsi" w:hAnsiTheme="minorHAnsi" w:cstheme="minorHAnsi"/>
-                <w:webHidden/>
-                <w:color w:val="4F81BD" w:themeColor="accent1"/>
-                <w:sz w:val="24"/>
-                <w:szCs w:val="24"/>
-              </w:rPr>
-              <w:fldChar w:fldCharType="begin"/>
-            </w:r>
-            <w:r>
-              <w:rPr>
-                <w:rFonts w:asciiTheme="minorHAnsi" w:hAnsiTheme="minorHAnsi" w:cstheme="minorHAnsi"/>
-                <w:webHidden/>
-                <w:color w:val="4F81BD" w:themeColor="accent1"/>
-                <w:sz w:val="24"/>
-                <w:szCs w:val="24"/>
-              </w:rPr>
-              <w:instrText xml:space="preserve"> PAGEREF _Toc39504370 \h </w:instrText>
-            </w:r>
-            <w:r>
-              <w:rPr>
-                <w:rFonts w:asciiTheme="minorHAnsi" w:hAnsiTheme="minorHAnsi" w:cstheme="minorHAnsi"/>
-                <w:webHidden/>
-                <w:color w:val="4F81BD" w:themeColor="accent1"/>
-                <w:sz w:val="24"/>
-                <w:szCs w:val="24"/>
-              </w:rPr>
-            </w:r>
-            <w:r>
-              <w:rPr>
-                <w:rFonts w:asciiTheme="minorHAnsi" w:hAnsiTheme="minorHAnsi" w:cstheme="minorHAnsi"/>
-                <w:webHidden/>
-                <w:color w:val="4F81BD" w:themeColor="accent1"/>
-                <w:sz w:val="24"/>
-                <w:szCs w:val="24"/>
-              </w:rPr>
-              <w:fldChar w:fldCharType="separate"/>
-            </w:r>
-            <w:r>
-              <w:rPr>
-                <w:rFonts w:asciiTheme="minorHAnsi" w:hAnsiTheme="minorHAnsi" w:cstheme="minorHAnsi"/>
-                <w:webHidden/>
-                <w:color w:val="4F81BD" w:themeColor="accent1"/>
-                <w:sz w:val="24"/>
-                <w:szCs w:val="24"/>
-              </w:rPr>
-              <w:t>3</w:t>
-            </w:r>
-            <w:r>
-              <w:rPr>
-                <w:rFonts w:asciiTheme="minorHAnsi" w:hAnsiTheme="minorHAnsi" w:cstheme="minorHAnsi"/>
-                <w:webHidden/>
-                <w:color w:val="4F81BD" w:themeColor="accent1"/>
-                <w:sz w:val="24"/>
-                <w:szCs w:val="24"/>
-              </w:rPr>
-              <w:fldChar w:fldCharType="end"/>
-            </w:r>
-          </w:hyperlink>
-        </w:p>
-        <w:p>
-          <w:pPr>
-            <w:pStyle w:val="TDC2"/>
-            <w:rPr>
-              <w:rFonts w:asciiTheme="minorHAnsi" w:eastAsiaTheme="minorEastAsia" w:hAnsiTheme="minorHAnsi" w:cstheme="minorHAnsi"/>
-              <w:iCs w:val="0"/>
-              <w:caps w:val="0"/>
-              <w:color w:val="4F81BD" w:themeColor="accent1"/>
-              <w:sz w:val="24"/>
-              <w:szCs w:val="24"/>
-              <w:lang w:eastAsia="es-ES"/>
-            </w:rPr>
-          </w:pPr>
-          <w:hyperlink w:anchor="_Toc39504371" w:history="1">
-            <w:r>
-              <w:rPr>
-                <w:rStyle w:val="Hipervnculo"/>
-                <w:rFonts w:asciiTheme="minorHAnsi" w:hAnsiTheme="minorHAnsi" w:cstheme="minorHAnsi"/>
-                <w:color w:val="4F81BD" w:themeColor="accent1"/>
-                <w:sz w:val="24"/>
-                <w:szCs w:val="24"/>
-              </w:rPr>
-              <w:t>2.1</w:t>
-            </w:r>
-            <w:r>
-              <w:rPr>
-                <w:rFonts w:asciiTheme="minorHAnsi" w:eastAsiaTheme="minorEastAsia" w:hAnsiTheme="minorHAnsi" w:cstheme="minorHAnsi"/>
-                <w:iCs w:val="0"/>
-                <w:caps w:val="0"/>
-                <w:color w:val="4F81BD" w:themeColor="accent1"/>
-                <w:sz w:val="24"/>
-                <w:szCs w:val="24"/>
-                <w:lang w:eastAsia="es-ES"/>
-              </w:rPr>
-              <w:t xml:space="preserve"> </w:t>
-            </w:r>
-            <w:r>
-              <w:rPr>
-                <w:rStyle w:val="Hipervnculo"/>
-                <w:rFonts w:asciiTheme="minorHAnsi" w:hAnsiTheme="minorHAnsi" w:cstheme="minorHAnsi"/>
-                <w:color w:val="4F81BD" w:themeColor="accent1"/>
-                <w:sz w:val="24"/>
-                <w:szCs w:val="24"/>
-              </w:rPr>
-              <w:t>Diagrama de Gantt</w:t>
-            </w:r>
-            <w:r>
-              <w:rPr>
-                <w:rFonts w:asciiTheme="minorHAnsi" w:hAnsiTheme="minorHAnsi" w:cstheme="minorHAnsi"/>
-                <w:webHidden/>
-                <w:color w:val="4F81BD" w:themeColor="accent1"/>
-                <w:sz w:val="24"/>
-                <w:szCs w:val="24"/>
-              </w:rPr>
-              <w:tab/>
-            </w:r>
-            <w:r>
-              <w:rPr>
-                <w:rFonts w:asciiTheme="minorHAnsi" w:hAnsiTheme="minorHAnsi" w:cstheme="minorHAnsi"/>
-                <w:webHidden/>
-                <w:color w:val="4F81BD" w:themeColor="accent1"/>
-                <w:sz w:val="24"/>
-                <w:szCs w:val="24"/>
-              </w:rPr>
-              <w:fldChar w:fldCharType="begin"/>
-            </w:r>
-            <w:r>
-              <w:rPr>
-                <w:rFonts w:asciiTheme="minorHAnsi" w:hAnsiTheme="minorHAnsi" w:cstheme="minorHAnsi"/>
-                <w:webHidden/>
-                <w:color w:val="4F81BD" w:themeColor="accent1"/>
-                <w:sz w:val="24"/>
-                <w:szCs w:val="24"/>
-              </w:rPr>
-              <w:instrText xml:space="preserve"> PAGEREF _Toc39504371 \h </w:instrText>
-            </w:r>
-            <w:r>
-              <w:rPr>
-                <w:rFonts w:asciiTheme="minorHAnsi" w:hAnsiTheme="minorHAnsi" w:cstheme="minorHAnsi"/>
-                <w:webHidden/>
-                <w:color w:val="4F81BD" w:themeColor="accent1"/>
-                <w:sz w:val="24"/>
-                <w:szCs w:val="24"/>
-              </w:rPr>
-            </w:r>
-            <w:r>
-              <w:rPr>
-                <w:rFonts w:asciiTheme="minorHAnsi" w:hAnsiTheme="minorHAnsi" w:cstheme="minorHAnsi"/>
-                <w:webHidden/>
-                <w:color w:val="4F81BD" w:themeColor="accent1"/>
-                <w:sz w:val="24"/>
-                <w:szCs w:val="24"/>
-              </w:rPr>
-              <w:fldChar w:fldCharType="separate"/>
-            </w:r>
-            <w:r>
-              <w:rPr>
-                <w:rFonts w:asciiTheme="minorHAnsi" w:hAnsiTheme="minorHAnsi" w:cstheme="minorHAnsi"/>
-                <w:webHidden/>
-                <w:color w:val="4F81BD" w:themeColor="accent1"/>
-                <w:sz w:val="24"/>
-                <w:szCs w:val="24"/>
-              </w:rPr>
-              <w:t>4</w:t>
-            </w:r>
-            <w:r>
-              <w:rPr>
-                <w:rFonts w:asciiTheme="minorHAnsi" w:hAnsiTheme="minorHAnsi" w:cstheme="minorHAnsi"/>
-                <w:webHidden/>
-                <w:color w:val="4F81BD" w:themeColor="accent1"/>
-                <w:sz w:val="24"/>
-                <w:szCs w:val="24"/>
               </w:rPr>
               <w:fldChar w:fldCharType="end"/>
             </w:r>
@@ -1869,8 +1350,10 @@
     </w:sdt>
     <w:p>
       <w:pPr>
+        <w:jc w:val="both"/>
         <w:rPr>
           <w:rStyle w:val="EClienteProyecto"/>
+          <w:rFonts w:cstheme="minorHAnsi"/>
           <w:color w:val="4F81BD" w:themeColor="accent1"/>
           <w:sz w:val="28"/>
           <w:szCs w:val="24"/>
@@ -1879,6 +1362,7 @@
       <w:r>
         <w:rPr>
           <w:rStyle w:val="EClienteProyecto"/>
+          <w:rFonts w:cstheme="minorHAnsi"/>
           <w:color w:val="4F81BD" w:themeColor="accent1"/>
           <w:sz w:val="28"/>
           <w:szCs w:val="24"/>
@@ -1892,25 +1376,26 @@
         <w:tabs>
           <w:tab w:val="left" w:pos="708"/>
         </w:tabs>
+        <w:jc w:val="both"/>
         <w:rPr>
           <w:rFonts w:asciiTheme="minorHAnsi" w:hAnsiTheme="minorHAnsi" w:cstheme="minorHAnsi"/>
           <w:color w:val="4F81BD" w:themeColor="accent1"/>
         </w:rPr>
       </w:pPr>
-      <w:bookmarkStart w:id="0" w:name="_Toc11716953"/>
-      <w:bookmarkStart w:id="1" w:name="_Toc11508993"/>
-      <w:bookmarkStart w:id="2" w:name="_Toc39504365"/>
+      <w:bookmarkStart w:id="1" w:name="_Toc11716953"/>
+      <w:bookmarkStart w:id="2" w:name="_Toc11508993"/>
+      <w:bookmarkStart w:id="3" w:name="_Toc39833429"/>
       <w:r>
         <w:rPr>
           <w:rFonts w:asciiTheme="minorHAnsi" w:hAnsiTheme="minorHAnsi" w:cstheme="minorHAnsi"/>
           <w:color w:val="4F81BD" w:themeColor="accent1"/>
         </w:rPr>
         <w:lastRenderedPageBreak/>
-        <w:t>1. Introducción</w:t>
-      </w:r>
-      <w:bookmarkStart w:id="3" w:name="_Toc11508994"/>
-      <w:bookmarkEnd w:id="0"/>
+        <w:t>Introducción</w:t>
+      </w:r>
+      <w:bookmarkStart w:id="4" w:name="_Toc11508994"/>
       <w:bookmarkEnd w:id="1"/>
+      <w:bookmarkEnd w:id="2"/>
       <w:r>
         <w:rPr>
           <w:rFonts w:asciiTheme="minorHAnsi" w:hAnsiTheme="minorHAnsi" w:cstheme="minorHAnsi"/>
@@ -1918,62 +1403,154 @@
         </w:rPr>
         <w:t>.</w:t>
       </w:r>
-      <w:bookmarkEnd w:id="2"/>
+      <w:bookmarkEnd w:id="3"/>
+    </w:p>
+    <w:bookmarkEnd w:id="4"/>
+    <w:p>
+      <w:pPr>
+        <w:spacing w:line="360" w:lineRule="auto"/>
+        <w:jc w:val="both"/>
+        <w:rPr>
+          <w:rFonts w:cstheme="minorHAnsi"/>
+          <w:sz w:val="24"/>
+          <w:szCs w:val="24"/>
+        </w:rPr>
+      </w:pPr>
+      <w:r>
+        <w:rPr>
+          <w:rFonts w:cstheme="minorHAnsi"/>
+          <w:sz w:val="24"/>
+          <w:szCs w:val="24"/>
+        </w:rPr>
+        <w:t xml:space="preserve">El proyecto consiste en un receptor de radio digital vía </w:t>
+      </w:r>
+      <w:proofErr w:type="spellStart"/>
+      <w:r>
+        <w:rPr>
+          <w:rFonts w:cstheme="minorHAnsi"/>
+          <w:sz w:val="24"/>
+          <w:szCs w:val="24"/>
+        </w:rPr>
+        <w:t>streaming</w:t>
+      </w:r>
+      <w:proofErr w:type="spellEnd"/>
+      <w:r>
+        <w:rPr>
+          <w:rFonts w:cstheme="minorHAnsi"/>
+          <w:sz w:val="24"/>
+          <w:szCs w:val="24"/>
+        </w:rPr>
+        <w:t>, muy útil a la hora de escuchar sus emisoras de radio favoritas con un clic, así como, ver la caratula de la misma (logotipo), visitar su página web oficial para consultar su programación, ver el listado de canciones (</w:t>
+      </w:r>
+      <w:proofErr w:type="spellStart"/>
+      <w:r>
+        <w:rPr>
+          <w:rFonts w:cstheme="minorHAnsi"/>
+          <w:sz w:val="24"/>
+          <w:szCs w:val="24"/>
+        </w:rPr>
+        <w:t>playlists</w:t>
+      </w:r>
+      <w:proofErr w:type="spellEnd"/>
+      <w:r>
+        <w:rPr>
+          <w:rFonts w:cstheme="minorHAnsi"/>
+          <w:sz w:val="24"/>
+          <w:szCs w:val="24"/>
+        </w:rPr>
+        <w:t>) que se emiten, los podcasts y comentarios de los suscriptores/as.</w:t>
+      </w:r>
     </w:p>
     <w:p>
       <w:pPr>
-        <w:rPr>
-          <w:sz w:val="20"/>
-          <w:szCs w:val="20"/>
-          <w:lang w:eastAsia="es-ES"/>
-        </w:rPr>
-      </w:pPr>
+        <w:spacing w:line="360" w:lineRule="auto"/>
+        <w:jc w:val="both"/>
+        <w:rPr>
+          <w:rFonts w:cstheme="minorHAnsi"/>
+          <w:sz w:val="24"/>
+          <w:szCs w:val="24"/>
+        </w:rPr>
+      </w:pPr>
+      <w:r>
+        <w:rPr>
+          <w:rFonts w:cstheme="minorHAnsi"/>
+          <w:sz w:val="24"/>
+          <w:szCs w:val="24"/>
+        </w:rPr>
+        <w:t>Somos Una empresa dedicada a la programación, diseño y distribución de aplicaciones multimedia para un publico en general, interesados en el campo de la comunicación, con</w:t>
+      </w:r>
+      <w:r>
+        <w:rPr>
+          <w:rFonts w:cstheme="minorHAnsi"/>
+          <w:sz w:val="24"/>
+          <w:szCs w:val="24"/>
+        </w:rPr>
+        <w:t xml:space="preserve"> un presupuesto inicial de 4000€</w:t>
+      </w:r>
+      <w:r>
+        <w:rPr>
+          <w:rFonts w:cstheme="minorHAnsi"/>
+          <w:sz w:val="24"/>
+          <w:szCs w:val="24"/>
+        </w:rPr>
+        <w:t xml:space="preserve"> una plantilla/Equipo de </w:t>
+      </w:r>
+      <w:r>
+        <w:rPr>
+          <w:rFonts w:cstheme="minorHAnsi"/>
+          <w:sz w:val="24"/>
+          <w:szCs w:val="24"/>
+        </w:rPr>
+        <w:t>4</w:t>
+      </w:r>
+      <w:r>
+        <w:rPr>
+          <w:rFonts w:cstheme="minorHAnsi"/>
+          <w:sz w:val="24"/>
+          <w:szCs w:val="24"/>
+        </w:rPr>
+        <w:t xml:space="preserve"> trabajadores</w:t>
+      </w:r>
+      <w:r>
+        <w:rPr>
+          <w:rFonts w:cstheme="minorHAnsi"/>
+          <w:sz w:val="24"/>
+          <w:szCs w:val="24"/>
+        </w:rPr>
+        <w:t xml:space="preserve">, con un salario justo, los cuales disponen de las siguientes tareas: </w:t>
+      </w:r>
     </w:p>
     <w:p>
       <w:pPr>
-        <w:pStyle w:val="Ttulo2"/>
-        <w:tabs>
-          <w:tab w:val="left" w:pos="708"/>
-        </w:tabs>
+        <w:pStyle w:val="Prrafodelista"/>
+        <w:numPr>
+          <w:ilvl w:val="0"/>
+          <w:numId w:val="9"/>
+        </w:numPr>
         <w:spacing w:line="360" w:lineRule="auto"/>
-        <w:ind w:left="3402" w:hanging="1984"/>
         <w:jc w:val="both"/>
         <w:rPr>
-          <w:rFonts w:asciiTheme="minorHAnsi" w:hAnsiTheme="minorHAnsi" w:cstheme="minorHAnsi"/>
-          <w:b w:val="0"/>
-          <w:sz w:val="24"/>
-          <w:szCs w:val="24"/>
-          <w:u w:val="single"/>
-        </w:rPr>
-      </w:pPr>
-      <w:bookmarkStart w:id="4" w:name="_Toc11716954"/>
-      <w:bookmarkStart w:id="5" w:name="_Toc39504366"/>
-      <w:r>
-        <w:rPr>
-          <w:rFonts w:asciiTheme="minorHAnsi" w:hAnsiTheme="minorHAnsi" w:cstheme="minorHAnsi"/>
-          <w:b w:val="0"/>
-          <w:sz w:val="24"/>
-          <w:szCs w:val="24"/>
-          <w:u w:val="single"/>
-        </w:rPr>
-        <w:t>1.1. Descripción del proyecto</w:t>
-      </w:r>
-      <w:bookmarkEnd w:id="3"/>
-      <w:bookmarkEnd w:id="4"/>
-      <w:r>
-        <w:rPr>
-          <w:rFonts w:asciiTheme="minorHAnsi" w:hAnsiTheme="minorHAnsi" w:cstheme="minorHAnsi"/>
-          <w:b w:val="0"/>
-          <w:sz w:val="24"/>
-          <w:szCs w:val="24"/>
-          <w:u w:val="single"/>
-        </w:rPr>
-        <w:t>.</w:t>
-      </w:r>
-      <w:bookmarkEnd w:id="5"/>
+          <w:rFonts w:cstheme="minorHAnsi"/>
+          <w:sz w:val="24"/>
+          <w:szCs w:val="24"/>
+        </w:rPr>
+      </w:pPr>
+      <w:r>
+        <w:rPr>
+          <w:rFonts w:cstheme="minorHAnsi"/>
+          <w:sz w:val="24"/>
+          <w:szCs w:val="24"/>
+        </w:rPr>
+        <w:t>Empleado A: Administración de BD.</w:t>
+      </w:r>
     </w:p>
     <w:p>
       <w:pPr>
+        <w:pStyle w:val="Prrafodelista"/>
+        <w:numPr>
+          <w:ilvl w:val="0"/>
+          <w:numId w:val="9"/>
+        </w:numPr>
         <w:spacing w:line="360" w:lineRule="auto"/>
         <w:jc w:val="both"/>
         <w:rPr>
@@ -1988,35 +1565,16 @@
           <w:sz w:val="24"/>
           <w:szCs w:val="24"/>
         </w:rPr>
-        <w:t>El proyecto consiste en un</w:t>
-      </w:r>
-      <w:r>
-        <w:rPr>
-          <w:rFonts w:cstheme="minorHAnsi"/>
-          <w:sz w:val="24"/>
-          <w:szCs w:val="24"/>
-        </w:rPr>
-        <w:t xml:space="preserve"> receptor de radio digital vía streaming, muy útil a la hora de escuchar sus emisoras de radio favoritas con un clic, así como, ver la caratula de la misma (logotipo), visitar su página web oficial para consultar su programación,</w:t>
-      </w:r>
-      <w:r>
-        <w:rPr>
-          <w:rFonts w:cstheme="minorHAnsi"/>
-          <w:sz w:val="24"/>
-          <w:szCs w:val="24"/>
-        </w:rPr>
-        <w:t xml:space="preserve"> </w:t>
-      </w:r>
-      <w:r>
-        <w:rPr>
-          <w:rFonts w:cstheme="minorHAnsi"/>
-          <w:sz w:val="24"/>
-          <w:szCs w:val="24"/>
-        </w:rPr>
-        <w:t>ver el listado de canciones (playlists) que se emiten, los podcasts y comentarios de los suscriptores/as.</w:t>
+        <w:t>Empleado B. diseño de aplicaciones.</w:t>
       </w:r>
     </w:p>
     <w:p>
       <w:pPr>
+        <w:pStyle w:val="Prrafodelista"/>
+        <w:numPr>
+          <w:ilvl w:val="0"/>
+          <w:numId w:val="9"/>
+        </w:numPr>
         <w:spacing w:line="360" w:lineRule="auto"/>
         <w:jc w:val="both"/>
         <w:rPr>
@@ -2031,91 +1589,77 @@
           <w:sz w:val="24"/>
           <w:szCs w:val="24"/>
         </w:rPr>
-        <w:t>Esta aplicación está diseñada para una demanda de usuarios que quieren escuchar la radio de forma sencilla y sin publicidad invasiva</w:t>
-      </w:r>
-      <w:r>
-        <w:rPr>
-          <w:rFonts w:cstheme="minorHAnsi"/>
-          <w:sz w:val="24"/>
-          <w:szCs w:val="24"/>
-        </w:rPr>
-        <w:t>.</w:t>
-      </w:r>
-      <w:r>
-        <w:rPr>
-          <w:rFonts w:cstheme="minorHAnsi"/>
-          <w:sz w:val="24"/>
-          <w:szCs w:val="24"/>
-        </w:rPr>
-        <w:t xml:space="preserve"> </w:t>
+        <w:t>Empleado C: Se encarga de la escritura de código (desarrollador).</w:t>
       </w:r>
     </w:p>
     <w:p>
       <w:pPr>
-        <w:pStyle w:val="Ttulo2"/>
+        <w:pStyle w:val="Prrafodelista"/>
+        <w:numPr>
+          <w:ilvl w:val="0"/>
+          <w:numId w:val="9"/>
+        </w:numPr>
         <w:spacing w:line="360" w:lineRule="auto"/>
-        <w:ind w:left="708" w:firstLine="708"/>
         <w:jc w:val="both"/>
         <w:rPr>
-          <w:rFonts w:asciiTheme="minorHAnsi" w:hAnsiTheme="minorHAnsi" w:cstheme="minorHAnsi"/>
-          <w:b w:val="0"/>
-          <w:sz w:val="24"/>
-          <w:szCs w:val="24"/>
-          <w:u w:val="single"/>
-        </w:rPr>
-      </w:pPr>
-      <w:bookmarkStart w:id="6" w:name="_Toc11508995"/>
-      <w:bookmarkStart w:id="7" w:name="_Toc11716955"/>
-      <w:bookmarkStart w:id="8" w:name="_Toc39504367"/>
-      <w:r>
-        <w:rPr>
-          <w:rFonts w:asciiTheme="minorHAnsi" w:hAnsiTheme="minorHAnsi" w:cstheme="minorHAnsi"/>
-          <w:b w:val="0"/>
-          <w:sz w:val="24"/>
-          <w:szCs w:val="24"/>
-          <w:u w:val="single"/>
-        </w:rPr>
-        <w:t>1.2. Objetivos del proyecto</w:t>
-      </w:r>
-      <w:bookmarkEnd w:id="6"/>
-      <w:bookmarkEnd w:id="7"/>
-      <w:r>
-        <w:rPr>
-          <w:rFonts w:asciiTheme="minorHAnsi" w:hAnsiTheme="minorHAnsi" w:cstheme="minorHAnsi"/>
-          <w:b w:val="0"/>
-          <w:sz w:val="24"/>
-          <w:szCs w:val="24"/>
-          <w:u w:val="single"/>
-        </w:rPr>
-        <w:t>.</w:t>
-      </w:r>
-      <w:bookmarkEnd w:id="8"/>
+          <w:rFonts w:cstheme="minorHAnsi"/>
+          <w:sz w:val="24"/>
+          <w:szCs w:val="24"/>
+        </w:rPr>
+      </w:pPr>
+      <w:r>
+        <w:rPr>
+          <w:rFonts w:cstheme="minorHAnsi"/>
+          <w:sz w:val="24"/>
+          <w:szCs w:val="24"/>
+        </w:rPr>
+        <w:t>Empleado D: se encarga de la depuración de código y análisis de demanda.</w:t>
+      </w:r>
     </w:p>
     <w:p>
       <w:pPr>
         <w:spacing w:line="360" w:lineRule="auto"/>
         <w:jc w:val="both"/>
         <w:rPr>
-          <w:rFonts w:cs="Arial"/>
-          <w:sz w:val="24"/>
-          <w:szCs w:val="24"/>
-        </w:rPr>
-      </w:pPr>
-      <w:r>
-        <w:rPr>
-          <w:rFonts w:cs="Arial"/>
-          <w:sz w:val="24"/>
-          <w:szCs w:val="24"/>
-        </w:rPr>
-        <w:t>Los objetivos básicos del proyecto son los siguientes</w:t>
-      </w:r>
-      <w:r>
-        <w:rPr>
-          <w:rFonts w:cs="Arial"/>
-          <w:sz w:val="24"/>
-          <w:szCs w:val="24"/>
-        </w:rPr>
-        <w:t>:</w:t>
+          <w:rFonts w:cstheme="minorHAnsi"/>
+          <w:sz w:val="24"/>
+          <w:szCs w:val="24"/>
+        </w:rPr>
+      </w:pPr>
+      <w:r>
+        <w:rPr>
+          <w:rFonts w:cstheme="minorHAnsi"/>
+          <w:sz w:val="24"/>
+          <w:szCs w:val="24"/>
+        </w:rPr>
+        <w:t>Esta aplicación está diseñada para una demanda de usuarios que quieren escuchar la radio de forma sencilla y sin publicidad invasiva</w:t>
+      </w:r>
+      <w:r>
+        <w:rPr>
+          <w:rFonts w:cstheme="minorHAnsi"/>
+          <w:sz w:val="24"/>
+          <w:szCs w:val="24"/>
+        </w:rPr>
+        <w:t xml:space="preserve">, lo cual es bastante complicado a la hora de encontrar dicha app, para ello se dispondrá al usuario/a este programa, con los </w:t>
+      </w:r>
+      <w:r>
+        <w:rPr>
+          <w:rFonts w:cstheme="minorHAnsi"/>
+          <w:b/>
+          <w:bCs/>
+          <w:sz w:val="24"/>
+          <w:szCs w:val="24"/>
+          <w:u w:val="single"/>
+        </w:rPr>
+        <w:t>siguientes objetivos</w:t>
+      </w:r>
+      <w:r>
+        <w:rPr>
+          <w:rFonts w:cstheme="minorHAnsi"/>
+          <w:sz w:val="24"/>
+          <w:szCs w:val="24"/>
+        </w:rPr>
+        <w:t xml:space="preserve">: </w:t>
       </w:r>
     </w:p>
     <w:p>
@@ -2171,7 +1715,25 @@
           <w:sz w:val="24"/>
           <w:szCs w:val="24"/>
         </w:rPr>
-        <w:t>Su escucha podrá realizarse tanto con una conexión de datos como en una red Wi-Fi</w:t>
+        <w:t xml:space="preserve">Su escucha podrá realizarse tanto con una conexión de datos como en una red </w:t>
+      </w:r>
+      <w:proofErr w:type="spellStart"/>
+      <w:r>
+        <w:rPr>
+          <w:rFonts w:cstheme="minorHAnsi"/>
+          <w:sz w:val="24"/>
+          <w:szCs w:val="24"/>
+        </w:rPr>
+        <w:t>Wi</w:t>
+      </w:r>
+      <w:proofErr w:type="spellEnd"/>
+      <w:r>
+        <w:rPr>
+          <w:rFonts w:cstheme="minorHAnsi"/>
+          <w:sz w:val="24"/>
+          <w:szCs w:val="24"/>
+        </w:rPr>
+        <w:t>-Fi</w:t>
       </w:r>
       <w:r>
         <w:rPr>
@@ -2280,453 +1842,193 @@
     </w:p>
     <w:p>
       <w:pPr>
-        <w:pStyle w:val="Ttulo2"/>
-        <w:keepLines w:val="0"/>
-        <w:widowControl w:val="0"/>
-        <w:numPr>
-          <w:ilvl w:val="1"/>
-          <w:numId w:val="6"/>
-        </w:numPr>
-        <w:snapToGrid w:val="0"/>
-        <w:spacing w:before="0" w:line="360" w:lineRule="auto"/>
+        <w:spacing w:line="360" w:lineRule="auto"/>
         <w:jc w:val="both"/>
         <w:rPr>
-          <w:rFonts w:asciiTheme="minorHAnsi" w:hAnsiTheme="minorHAnsi" w:cstheme="minorHAnsi"/>
-          <w:b w:val="0"/>
-          <w:bCs w:val="0"/>
-          <w:sz w:val="24"/>
-          <w:szCs w:val="24"/>
-          <w:u w:val="single"/>
-        </w:rPr>
-      </w:pPr>
-      <w:bookmarkStart w:id="9" w:name="_Toc39504368"/>
-      <w:r>
-        <w:rPr>
-          <w:rFonts w:asciiTheme="minorHAnsi" w:hAnsiTheme="minorHAnsi" w:cstheme="minorHAnsi"/>
-          <w:b w:val="0"/>
-          <w:sz w:val="24"/>
-          <w:szCs w:val="24"/>
-          <w:u w:val="single"/>
-        </w:rPr>
-        <w:t>Requisitos y hardware necesario</w:t>
-      </w:r>
-      <w:bookmarkEnd w:id="9"/>
+          <w:rFonts w:cstheme="minorHAnsi"/>
+          <w:sz w:val="24"/>
+          <w:szCs w:val="24"/>
+        </w:rPr>
+      </w:pPr>
+      <w:r>
+        <w:rPr>
+          <w:rFonts w:cstheme="minorHAnsi"/>
+          <w:b/>
+          <w:bCs/>
+          <w:sz w:val="24"/>
+          <w:szCs w:val="24"/>
+        </w:rPr>
+        <w:t>Esta aplicación solo estará disponible para dispositivos Android</w:t>
+      </w:r>
+      <w:r>
+        <w:rPr>
+          <w:rFonts w:cstheme="minorHAnsi"/>
+          <w:b/>
+          <w:bCs/>
+          <w:sz w:val="24"/>
+          <w:szCs w:val="24"/>
+        </w:rPr>
+        <w:t xml:space="preserve"> o para pc con un software de emulación como Blue </w:t>
+      </w:r>
+      <w:proofErr w:type="spellStart"/>
+      <w:r>
+        <w:rPr>
+          <w:rFonts w:cstheme="minorHAnsi"/>
+          <w:b/>
+          <w:bCs/>
+          <w:sz w:val="24"/>
+          <w:szCs w:val="24"/>
+        </w:rPr>
+        <w:t>Stacks</w:t>
+      </w:r>
+      <w:proofErr w:type="spellEnd"/>
+      <w:r>
+        <w:rPr>
+          <w:rFonts w:cstheme="minorHAnsi"/>
+          <w:b/>
+          <w:bCs/>
+          <w:sz w:val="24"/>
+          <w:szCs w:val="24"/>
+        </w:rPr>
+        <w:t xml:space="preserve"> o una VM.</w:t>
+      </w:r>
     </w:p>
     <w:p>
       <w:pPr>
+        <w:pStyle w:val="Prrafodelista"/>
+        <w:ind w:left="1440"/>
+        <w:jc w:val="both"/>
+        <w:rPr>
+          <w:rFonts w:cstheme="minorHAnsi"/>
+          <w:sz w:val="24"/>
+          <w:szCs w:val="24"/>
+        </w:rPr>
+      </w:pPr>
+    </w:p>
+    <w:p>
+      <w:pPr>
+        <w:pStyle w:val="Prrafodelista"/>
+        <w:ind w:left="1440"/>
+        <w:jc w:val="both"/>
+        <w:rPr>
+          <w:rFonts w:cstheme="minorHAnsi"/>
+          <w:sz w:val="24"/>
+          <w:szCs w:val="24"/>
+        </w:rPr>
+      </w:pPr>
+    </w:p>
+    <w:p>
+      <w:pPr>
+        <w:pStyle w:val="Prrafodelista"/>
+        <w:ind w:left="1440"/>
+        <w:jc w:val="both"/>
+        <w:rPr>
+          <w:rFonts w:cstheme="minorHAnsi"/>
+          <w:sz w:val="24"/>
+          <w:szCs w:val="24"/>
+        </w:rPr>
+      </w:pPr>
+    </w:p>
+    <w:p>
+      <w:pPr>
         <w:spacing w:line="360" w:lineRule="auto"/>
         <w:jc w:val="both"/>
         <w:rPr>
-          <w:sz w:val="24"/>
-          <w:szCs w:val="24"/>
-        </w:rPr>
-      </w:pPr>
-      <w:r>
-        <w:rPr>
-          <w:sz w:val="24"/>
-          <w:szCs w:val="24"/>
-        </w:rPr>
-        <w:t>Esta aplicación solo estará disponible para dispositivos Android.</w:t>
+          <w:rFonts w:cstheme="minorHAnsi"/>
+          <w:sz w:val="24"/>
+          <w:szCs w:val="24"/>
+          <w:lang w:eastAsia="es-ES"/>
+        </w:rPr>
+      </w:pPr>
+      <w:bookmarkStart w:id="5" w:name="_Toc39833430"/>
+      <w:r>
+        <w:rPr>
+          <w:rStyle w:val="Ttulo2Car"/>
+        </w:rPr>
+        <w:lastRenderedPageBreak/>
+        <w:t>EL diagrama de casos de uso</w:t>
+      </w:r>
+      <w:bookmarkEnd w:id="5"/>
+      <w:r>
+        <w:rPr>
+          <w:rFonts w:cstheme="minorHAnsi"/>
+          <w:sz w:val="24"/>
+          <w:szCs w:val="24"/>
+          <w:lang w:eastAsia="es-ES"/>
+        </w:rPr>
+        <w:t xml:space="preserve"> es el siguiente</w:t>
+      </w:r>
+      <w:r>
+        <w:rPr>
+          <w:rFonts w:cstheme="minorHAnsi"/>
+          <w:sz w:val="24"/>
+          <w:szCs w:val="24"/>
+          <w:lang w:eastAsia="es-ES"/>
+        </w:rPr>
+        <w:t>:</w:t>
+      </w:r>
+      <w:r>
+        <w:rPr>
+          <w:rFonts w:cstheme="minorHAnsi"/>
+          <w:sz w:val="24"/>
+          <w:szCs w:val="24"/>
+          <w:lang w:eastAsia="es-ES"/>
+        </w:rPr>
+        <w:t xml:space="preserve"> </w:t>
+      </w:r>
+      <w:r>
+        <w:rPr>
+          <w:rFonts w:cstheme="minorHAnsi"/>
+          <w:sz w:val="24"/>
+          <w:szCs w:val="24"/>
+        </w:rPr>
+        <w:t>En nuestro proyecto, al tratarse de un “Rec</w:t>
+      </w:r>
+      <w:r>
+        <w:rPr>
+          <w:rFonts w:cstheme="minorHAnsi"/>
+          <w:sz w:val="24"/>
+          <w:szCs w:val="24"/>
+        </w:rPr>
+        <w:t>ep</w:t>
+      </w:r>
+      <w:r>
+        <w:rPr>
+          <w:rFonts w:cstheme="minorHAnsi"/>
+          <w:sz w:val="24"/>
+          <w:szCs w:val="24"/>
+        </w:rPr>
+        <w:t>tor de radio”, el tipo de usuario que existe es el de “Radioescucha”, por lo que</w:t>
+      </w:r>
+      <w:r>
+        <w:rPr>
+          <w:rFonts w:cstheme="minorHAnsi"/>
+          <w:sz w:val="24"/>
+          <w:szCs w:val="24"/>
+        </w:rPr>
+        <w:t xml:space="preserve"> para el manejo de la aplicación a </w:t>
+      </w:r>
+      <w:r>
+        <w:rPr>
+          <w:rFonts w:cstheme="minorHAnsi"/>
+          <w:b/>
+          <w:bCs/>
+          <w:sz w:val="24"/>
+          <w:szCs w:val="24"/>
+        </w:rPr>
+        <w:t>nivel de usuario</w:t>
+      </w:r>
+      <w:r>
+        <w:rPr>
+          <w:rFonts w:cstheme="minorHAnsi"/>
+          <w:sz w:val="24"/>
+          <w:szCs w:val="24"/>
+        </w:rPr>
+        <w:t xml:space="preserve"> es la siguiente:</w:t>
       </w:r>
     </w:p>
     <w:p>
       <w:pPr>
-        <w:jc w:val="both"/>
-        <w:rPr>
-          <w:sz w:val="24"/>
-          <w:szCs w:val="24"/>
-        </w:rPr>
-      </w:pPr>
-      <w:r>
-        <w:rPr>
-          <w:sz w:val="24"/>
-          <w:szCs w:val="24"/>
-        </w:rPr>
-        <w:t>Los requisitos de software son los siguientes:</w:t>
-      </w:r>
-    </w:p>
-    <w:p>
-      <w:pPr>
-        <w:pStyle w:val="Prrafodelista"/>
-        <w:numPr>
-          <w:ilvl w:val="0"/>
-          <w:numId w:val="3"/>
-        </w:numPr>
-        <w:jc w:val="both"/>
-        <w:rPr>
-          <w:sz w:val="24"/>
-          <w:szCs w:val="24"/>
-        </w:rPr>
-      </w:pPr>
-      <w:r>
-        <w:rPr>
-          <w:sz w:val="24"/>
-          <w:szCs w:val="24"/>
-        </w:rPr>
-        <w:t>Sistema operativo: Android 4.0 o superior o Chrome Os</w:t>
-      </w:r>
-      <w:r>
-        <w:rPr>
-          <w:sz w:val="24"/>
-          <w:szCs w:val="24"/>
-        </w:rPr>
-        <w:t>.</w:t>
-      </w:r>
-    </w:p>
-    <w:p>
-      <w:pPr>
-        <w:pStyle w:val="Prrafodelista"/>
-        <w:numPr>
-          <w:ilvl w:val="0"/>
-          <w:numId w:val="3"/>
-        </w:numPr>
-        <w:jc w:val="both"/>
-        <w:rPr>
-          <w:sz w:val="24"/>
-          <w:szCs w:val="24"/>
-        </w:rPr>
-      </w:pPr>
-      <w:r>
-        <w:rPr>
-          <w:sz w:val="24"/>
-          <w:szCs w:val="24"/>
-        </w:rPr>
-        <w:t>Emulador BlueStacks o similar, si se utiliza en Windows</w:t>
-      </w:r>
-      <w:r>
-        <w:rPr>
-          <w:sz w:val="24"/>
-          <w:szCs w:val="24"/>
-        </w:rPr>
-        <w:t>:</w:t>
-      </w:r>
-    </w:p>
-    <w:p>
-      <w:pPr>
-        <w:pStyle w:val="Prrafodelista"/>
-        <w:numPr>
-          <w:ilvl w:val="1"/>
-          <w:numId w:val="3"/>
-        </w:numPr>
-        <w:jc w:val="both"/>
-        <w:rPr>
-          <w:sz w:val="24"/>
-          <w:szCs w:val="24"/>
-        </w:rPr>
-      </w:pPr>
-      <w:r>
-        <w:rPr>
-          <w:sz w:val="24"/>
-          <w:szCs w:val="24"/>
-        </w:rPr>
-        <w:t>Windows 7 64-bits o superior</w:t>
-      </w:r>
-      <w:r>
-        <w:rPr>
-          <w:sz w:val="24"/>
-          <w:szCs w:val="24"/>
-        </w:rPr>
-        <w:t>.</w:t>
-      </w:r>
-    </w:p>
-    <w:p>
-      <w:pPr>
-        <w:jc w:val="both"/>
-        <w:rPr>
-          <w:sz w:val="24"/>
-          <w:szCs w:val="24"/>
-        </w:rPr>
-      </w:pPr>
-      <w:r>
-        <w:rPr>
-          <w:sz w:val="24"/>
-          <w:szCs w:val="24"/>
-        </w:rPr>
-        <w:t>Mientras que los requisitos de Hardware son:</w:t>
-      </w:r>
-    </w:p>
-    <w:p>
-      <w:pPr>
-        <w:pStyle w:val="Prrafodelista"/>
-        <w:numPr>
-          <w:ilvl w:val="0"/>
-          <w:numId w:val="3"/>
-        </w:numPr>
-        <w:jc w:val="both"/>
-        <w:rPr>
-          <w:sz w:val="24"/>
-          <w:szCs w:val="24"/>
-        </w:rPr>
-      </w:pPr>
-      <w:r>
-        <w:rPr>
-          <w:sz w:val="24"/>
-          <w:szCs w:val="24"/>
-        </w:rPr>
-        <w:t xml:space="preserve">Terminal Móvil con 512MB RAM </w:t>
-      </w:r>
-      <w:r>
-        <w:rPr>
-          <w:sz w:val="24"/>
-          <w:szCs w:val="24"/>
-        </w:rPr>
-        <w:t xml:space="preserve">y </w:t>
-      </w:r>
-      <w:r>
-        <w:rPr>
-          <w:sz w:val="24"/>
-          <w:szCs w:val="24"/>
-        </w:rPr>
-        <w:t>Conexión a internet</w:t>
-      </w:r>
-      <w:r>
-        <w:rPr>
-          <w:sz w:val="24"/>
-          <w:szCs w:val="24"/>
-        </w:rPr>
-        <w:t>.</w:t>
-      </w:r>
-    </w:p>
-    <w:p>
-      <w:pPr>
-        <w:pStyle w:val="Prrafodelista"/>
-        <w:numPr>
-          <w:ilvl w:val="0"/>
-          <w:numId w:val="4"/>
-        </w:numPr>
-        <w:jc w:val="both"/>
-        <w:rPr>
-          <w:sz w:val="24"/>
-          <w:szCs w:val="24"/>
-        </w:rPr>
-      </w:pPr>
-      <w:r>
-        <w:rPr>
-          <w:sz w:val="24"/>
-          <w:szCs w:val="24"/>
-        </w:rPr>
-        <w:t>En caso de utilizar un emulador</w:t>
-      </w:r>
-      <w:r>
-        <w:rPr>
-          <w:sz w:val="24"/>
-          <w:szCs w:val="24"/>
-        </w:rPr>
-        <w:t>.</w:t>
-      </w:r>
-    </w:p>
-    <w:p>
-      <w:pPr>
-        <w:pStyle w:val="Prrafodelista"/>
-        <w:numPr>
-          <w:ilvl w:val="1"/>
-          <w:numId w:val="4"/>
-        </w:numPr>
-        <w:jc w:val="both"/>
-        <w:rPr>
-          <w:sz w:val="24"/>
-          <w:szCs w:val="24"/>
-        </w:rPr>
-      </w:pPr>
-      <w:r>
-        <w:rPr>
-          <w:sz w:val="24"/>
-          <w:szCs w:val="24"/>
-        </w:rPr>
-        <w:t>4 GB Memoria RAM</w:t>
-      </w:r>
-      <w:r>
-        <w:rPr>
-          <w:sz w:val="24"/>
-          <w:szCs w:val="24"/>
-        </w:rPr>
-        <w:t>.</w:t>
-      </w:r>
-    </w:p>
-    <w:p>
-      <w:pPr>
-        <w:pStyle w:val="Prrafodelista"/>
-        <w:numPr>
-          <w:ilvl w:val="1"/>
-          <w:numId w:val="4"/>
-        </w:numPr>
-        <w:jc w:val="both"/>
-        <w:rPr>
-          <w:sz w:val="24"/>
-          <w:szCs w:val="24"/>
-        </w:rPr>
-      </w:pPr>
-      <w:r>
-        <w:rPr>
-          <w:sz w:val="24"/>
-          <w:szCs w:val="24"/>
-        </w:rPr>
-        <w:t>Grafica de serie o su</w:t>
-      </w:r>
-      <w:r>
-        <w:rPr>
-          <w:sz w:val="24"/>
-          <w:szCs w:val="24"/>
-        </w:rPr>
-        <w:t>p</w:t>
-      </w:r>
-      <w:r>
-        <w:rPr>
-          <w:sz w:val="24"/>
-          <w:szCs w:val="24"/>
-        </w:rPr>
-        <w:t>erior</w:t>
-      </w:r>
-      <w:r>
-        <w:rPr>
-          <w:sz w:val="24"/>
-          <w:szCs w:val="24"/>
-        </w:rPr>
-        <w:t>.</w:t>
-      </w:r>
-    </w:p>
-    <w:p>
-      <w:pPr>
-        <w:pStyle w:val="Prrafodelista"/>
-        <w:numPr>
-          <w:ilvl w:val="1"/>
-          <w:numId w:val="4"/>
-        </w:numPr>
-        <w:jc w:val="both"/>
-        <w:rPr>
-          <w:sz w:val="24"/>
-          <w:szCs w:val="24"/>
-        </w:rPr>
-      </w:pPr>
-      <w:r>
-        <w:rPr>
-          <w:sz w:val="24"/>
-          <w:szCs w:val="24"/>
-        </w:rPr>
-        <w:t>8GB de Disco duro + 5 GB para emulación</w:t>
-      </w:r>
-      <w:r>
-        <w:rPr>
-          <w:sz w:val="24"/>
-          <w:szCs w:val="24"/>
-        </w:rPr>
-        <w:t>.</w:t>
-      </w:r>
-    </w:p>
-    <w:p>
-      <w:pPr>
-        <w:pStyle w:val="Prrafodelista"/>
-        <w:numPr>
-          <w:ilvl w:val="1"/>
-          <w:numId w:val="4"/>
-        </w:numPr>
-        <w:jc w:val="both"/>
-        <w:rPr>
-          <w:sz w:val="24"/>
-          <w:szCs w:val="24"/>
-        </w:rPr>
-      </w:pPr>
-      <w:r>
-        <w:rPr>
-          <w:sz w:val="24"/>
-          <w:szCs w:val="24"/>
-        </w:rPr>
-        <w:t>BIOS compatible con la emulación v-TX</w:t>
-      </w:r>
-      <w:r>
-        <w:rPr>
-          <w:sz w:val="24"/>
-          <w:szCs w:val="24"/>
-        </w:rPr>
-        <w:t>.</w:t>
-      </w:r>
-    </w:p>
-    <w:p>
-      <w:pPr>
-        <w:pStyle w:val="Ttulo1"/>
-        <w:keepLines w:val="0"/>
-        <w:widowControl w:val="0"/>
-        <w:numPr>
-          <w:ilvl w:val="0"/>
-          <w:numId w:val="7"/>
-        </w:numPr>
-        <w:snapToGrid w:val="0"/>
-        <w:spacing w:before="0" w:line="276" w:lineRule="auto"/>
-        <w:jc w:val="both"/>
-        <w:rPr>
-          <w:rFonts w:asciiTheme="minorHAnsi" w:hAnsiTheme="minorHAnsi" w:cstheme="minorHAnsi"/>
-          <w:color w:val="4F81BD" w:themeColor="accent1"/>
-          <w:sz w:val="36"/>
-          <w:szCs w:val="36"/>
-        </w:rPr>
-      </w:pPr>
-      <w:bookmarkStart w:id="10" w:name="_Toc11716956"/>
-      <w:bookmarkStart w:id="11" w:name="_Toc39504369"/>
-      <w:r>
-        <w:rPr>
-          <w:rFonts w:asciiTheme="minorHAnsi" w:hAnsiTheme="minorHAnsi" w:cstheme="minorHAnsi"/>
-          <w:color w:val="4F81BD" w:themeColor="accent1"/>
-          <w:sz w:val="36"/>
-          <w:szCs w:val="36"/>
-        </w:rPr>
-        <w:lastRenderedPageBreak/>
-        <w:t>Análisis</w:t>
-      </w:r>
-      <w:bookmarkStart w:id="12" w:name="_Toc11508997"/>
-      <w:bookmarkEnd w:id="10"/>
-      <w:r>
-        <w:rPr>
-          <w:rFonts w:asciiTheme="minorHAnsi" w:hAnsiTheme="minorHAnsi" w:cstheme="minorHAnsi"/>
-          <w:color w:val="4F81BD" w:themeColor="accent1"/>
-          <w:sz w:val="36"/>
-          <w:szCs w:val="36"/>
-        </w:rPr>
-        <w:t>.</w:t>
-      </w:r>
-      <w:bookmarkEnd w:id="11"/>
-    </w:p>
-    <w:p>
-      <w:pPr>
-        <w:pStyle w:val="Ttulo2"/>
-        <w:spacing w:line="360" w:lineRule="auto"/>
-        <w:ind w:left="3402" w:hanging="1984"/>
-        <w:jc w:val="both"/>
-        <w:rPr>
-          <w:rFonts w:asciiTheme="minorHAnsi" w:hAnsiTheme="minorHAnsi" w:cstheme="minorHAnsi"/>
-          <w:b w:val="0"/>
-          <w:sz w:val="28"/>
-          <w:szCs w:val="28"/>
-          <w:u w:val="single"/>
-        </w:rPr>
-      </w:pPr>
-      <w:bookmarkStart w:id="13" w:name="_Toc11716957"/>
-      <w:bookmarkStart w:id="14" w:name="_Toc39504370"/>
-      <w:r>
-        <w:rPr>
-          <w:rFonts w:asciiTheme="minorHAnsi" w:hAnsiTheme="minorHAnsi" w:cstheme="minorHAnsi"/>
-          <w:b w:val="0"/>
-          <w:sz w:val="28"/>
-          <w:szCs w:val="28"/>
-          <w:u w:val="single"/>
-        </w:rPr>
-        <w:t>2.1. Casos de uso</w:t>
-      </w:r>
-      <w:bookmarkEnd w:id="12"/>
-      <w:bookmarkEnd w:id="13"/>
-      <w:r>
-        <w:rPr>
-          <w:rFonts w:asciiTheme="minorHAnsi" w:hAnsiTheme="minorHAnsi" w:cstheme="minorHAnsi"/>
-          <w:b w:val="0"/>
-          <w:sz w:val="28"/>
-          <w:szCs w:val="28"/>
-          <w:u w:val="single"/>
-        </w:rPr>
-        <w:t>.</w:t>
-      </w:r>
-      <w:bookmarkEnd w:id="14"/>
-    </w:p>
-    <w:p>
-      <w:pPr>
         <w:spacing w:line="360" w:lineRule="auto"/>
         <w:jc w:val="both"/>
         <w:rPr>
@@ -2739,149 +2041,6 @@
       <w:r>
         <w:rPr>
           <w:rFonts w:cstheme="minorHAnsi"/>
-          <w:sz w:val="24"/>
-          <w:szCs w:val="24"/>
-          <w:lang w:eastAsia="es-ES"/>
-        </w:rPr>
-        <w:t>EL diagrama de casos de uso es el siguiente</w:t>
-      </w:r>
-      <w:r>
-        <w:rPr>
-          <w:rFonts w:cstheme="minorHAnsi"/>
-          <w:sz w:val="24"/>
-          <w:szCs w:val="24"/>
-          <w:lang w:eastAsia="es-ES"/>
-        </w:rPr>
-        <w:t>:</w:t>
-      </w:r>
-      <w:r>
-        <w:rPr>
-          <w:rFonts w:cstheme="minorHAnsi"/>
-          <w:sz w:val="24"/>
-          <w:szCs w:val="24"/>
-          <w:lang w:eastAsia="es-ES"/>
-        </w:rPr>
-        <w:t xml:space="preserve"> </w:t>
-      </w:r>
-      <w:r>
-        <w:rPr>
-          <w:rFonts w:cstheme="minorHAnsi"/>
-          <w:sz w:val="24"/>
-          <w:szCs w:val="24"/>
-        </w:rPr>
-        <w:t>En nuestro proyecto, al tratarse de un “</w:t>
-      </w:r>
-      <w:r>
-        <w:rPr>
-          <w:rFonts w:cstheme="minorHAnsi"/>
-          <w:sz w:val="24"/>
-          <w:szCs w:val="24"/>
-        </w:rPr>
-        <w:t>Rec</w:t>
-      </w:r>
-      <w:r>
-        <w:rPr>
-          <w:rFonts w:cstheme="minorHAnsi"/>
-          <w:sz w:val="24"/>
-          <w:szCs w:val="24"/>
-        </w:rPr>
-        <w:t>ep</w:t>
-      </w:r>
-      <w:r>
-        <w:rPr>
-          <w:rFonts w:cstheme="minorHAnsi"/>
-          <w:sz w:val="24"/>
-          <w:szCs w:val="24"/>
-        </w:rPr>
-        <w:t>tor de radio</w:t>
-      </w:r>
-      <w:r>
-        <w:rPr>
-          <w:rFonts w:cstheme="minorHAnsi"/>
-          <w:sz w:val="24"/>
-          <w:szCs w:val="24"/>
-        </w:rPr>
-        <w:t>”, el tipo de usuario que existe es el de “</w:t>
-      </w:r>
-      <w:r>
-        <w:rPr>
-          <w:rFonts w:cstheme="minorHAnsi"/>
-          <w:sz w:val="24"/>
-          <w:szCs w:val="24"/>
-        </w:rPr>
-        <w:t>Radioescucha</w:t>
-      </w:r>
-      <w:r>
-        <w:rPr>
-          <w:rFonts w:cstheme="minorHAnsi"/>
-          <w:sz w:val="24"/>
-          <w:szCs w:val="24"/>
-        </w:rPr>
-        <w:t xml:space="preserve">”, por lo que </w:t>
-      </w:r>
-      <w:r>
-        <w:rPr>
-          <w:rFonts w:cstheme="minorHAnsi"/>
-          <w:sz w:val="24"/>
-          <w:szCs w:val="24"/>
-        </w:rPr>
-        <w:t>se detalla</w:t>
-      </w:r>
-      <w:r>
-        <w:rPr>
-          <w:rFonts w:cstheme="minorHAnsi"/>
-          <w:sz w:val="24"/>
-          <w:szCs w:val="24"/>
-        </w:rPr>
-        <w:t xml:space="preserve"> </w:t>
-      </w:r>
-      <w:r>
-        <w:rPr>
-          <w:rFonts w:cstheme="minorHAnsi"/>
-          <w:sz w:val="24"/>
-          <w:szCs w:val="24"/>
-        </w:rPr>
-        <w:t>en</w:t>
-      </w:r>
-      <w:r>
-        <w:rPr>
-          <w:rFonts w:cstheme="minorHAnsi"/>
-          <w:sz w:val="24"/>
-          <w:szCs w:val="24"/>
-        </w:rPr>
-        <w:t xml:space="preserve"> </w:t>
-      </w:r>
-      <w:r>
-        <w:rPr>
-          <w:rFonts w:cstheme="minorHAnsi"/>
-          <w:sz w:val="24"/>
-          <w:szCs w:val="24"/>
-        </w:rPr>
-        <w:t xml:space="preserve">el siguiente </w:t>
-      </w:r>
-      <w:r>
-        <w:rPr>
-          <w:rFonts w:cstheme="minorHAnsi"/>
-          <w:sz w:val="24"/>
-          <w:szCs w:val="24"/>
-        </w:rPr>
-        <w:t>diagrama de casos de uso:</w:t>
-      </w:r>
-    </w:p>
-    <w:p>
-      <w:pPr>
-        <w:spacing w:line="360" w:lineRule="auto"/>
-        <w:jc w:val="both"/>
-        <w:rPr>
-          <w:rFonts w:cstheme="minorHAnsi"/>
-          <w:sz w:val="24"/>
-          <w:szCs w:val="24"/>
-          <w:lang w:eastAsia="es-ES"/>
-        </w:rPr>
-      </w:pPr>
-      <w:r>
-        <w:rPr>
-          <w:rFonts w:cstheme="minorHAnsi"/>
           <w:noProof/>
           <w:sz w:val="24"/>
           <w:szCs w:val="24"/>
@@ -2889,8 +2048,8 @@
         </w:rPr>
         <w:drawing>
           <wp:inline distT="0" distB="0" distL="0" distR="0">
-            <wp:extent cx="5400675" cy="5295900"/>
-            <wp:effectExtent l="0" t="0" r="9525" b="0"/>
+            <wp:extent cx="5534025" cy="5426665"/>
+            <wp:effectExtent l="0" t="0" r="0" b="3175"/>
             <wp:docPr id="2" name="Imagen 2"/>
             <wp:cNvGraphicFramePr>
               <a:graphicFrameLocks xmlns:a="http://schemas.openxmlformats.org/drawingml/2006/main" noChangeAspect="1"/>
@@ -2920,7 +2079,7 @@
                   <pic:spPr bwMode="auto">
                     <a:xfrm>
                       <a:off x="0" y="0"/>
-                      <a:ext cx="5400675" cy="5295900"/>
+                      <a:ext cx="5572125" cy="5464026"/>
                     </a:xfrm>
                     <a:prstGeom prst="rect">
                       <a:avLst/>
@@ -2951,68 +2110,105 @@
     </w:p>
     <w:p>
       <w:pPr>
-        <w:pStyle w:val="Ttulo1"/>
         <w:spacing w:line="360" w:lineRule="auto"/>
-        <w:rPr>
-          <w:rFonts w:asciiTheme="minorHAnsi" w:hAnsiTheme="minorHAnsi" w:cstheme="minorHAnsi"/>
-          <w:u w:val="single"/>
+        <w:jc w:val="both"/>
+        <w:rPr>
+          <w:rFonts w:cstheme="minorHAnsi"/>
+          <w:sz w:val="24"/>
+          <w:szCs w:val="24"/>
+          <w:lang w:eastAsia="es-ES"/>
         </w:rPr>
       </w:pPr>
     </w:p>
     <w:p>
       <w:pPr>
         <w:spacing w:line="360" w:lineRule="auto"/>
-        <w:rPr>
-          <w:rFonts w:cstheme="minorHAnsi"/>
+        <w:jc w:val="both"/>
+        <w:rPr>
+          <w:rFonts w:cstheme="minorHAnsi"/>
+          <w:sz w:val="24"/>
+          <w:szCs w:val="24"/>
+          <w:lang w:eastAsia="es-ES"/>
         </w:rPr>
       </w:pPr>
     </w:p>
     <w:p>
       <w:pPr>
-        <w:pStyle w:val="Ttulo2"/>
-        <w:numPr>
-          <w:ilvl w:val="1"/>
-          <w:numId w:val="7"/>
-        </w:numPr>
         <w:spacing w:line="360" w:lineRule="auto"/>
         <w:jc w:val="both"/>
         <w:rPr>
-          <w:rFonts w:asciiTheme="minorHAnsi" w:hAnsiTheme="minorHAnsi" w:cstheme="minorHAnsi"/>
-          <w:b w:val="0"/>
-          <w:bCs w:val="0"/>
-          <w:sz w:val="28"/>
-          <w:szCs w:val="28"/>
-          <w:u w:val="single"/>
-        </w:rPr>
-      </w:pPr>
-      <w:bookmarkStart w:id="15" w:name="_Toc39504371"/>
-      <w:r>
-        <w:rPr>
-          <w:rFonts w:asciiTheme="minorHAnsi" w:hAnsiTheme="minorHAnsi" w:cstheme="minorHAnsi"/>
-          <w:b w:val="0"/>
-          <w:bCs w:val="0"/>
-          <w:sz w:val="28"/>
-          <w:szCs w:val="28"/>
-          <w:u w:val="single"/>
-        </w:rPr>
-        <w:lastRenderedPageBreak/>
-        <w:t>Diagrama de Gantt</w:t>
-      </w:r>
-      <w:bookmarkEnd w:id="15"/>
-      <w:r>
-        <w:rPr>
-          <w:rFonts w:asciiTheme="minorHAnsi" w:hAnsiTheme="minorHAnsi" w:cstheme="minorHAnsi"/>
-          <w:b w:val="0"/>
-          <w:bCs w:val="0"/>
-          <w:sz w:val="28"/>
-          <w:szCs w:val="28"/>
-          <w:u w:val="single"/>
-        </w:rPr>
-        <w:t xml:space="preserve"> </w:t>
-      </w:r>
+          <w:rFonts w:cstheme="minorHAnsi"/>
+          <w:sz w:val="24"/>
+          <w:szCs w:val="24"/>
+          <w:lang w:eastAsia="es-ES"/>
+        </w:rPr>
+      </w:pPr>
     </w:p>
     <w:p>
       <w:pPr>
+        <w:spacing w:line="360" w:lineRule="auto"/>
+        <w:jc w:val="both"/>
+        <w:rPr>
+          <w:rFonts w:cstheme="minorHAnsi"/>
+        </w:rPr>
+      </w:pPr>
+    </w:p>
+    <w:p>
+      <w:pPr>
+        <w:spacing w:line="360" w:lineRule="auto"/>
+        <w:jc w:val="both"/>
+        <w:rPr>
+          <w:rFonts w:cstheme="minorHAnsi"/>
+          <w:sz w:val="24"/>
+          <w:szCs w:val="24"/>
+        </w:rPr>
+      </w:pPr>
+      <w:r>
+        <w:rPr>
+          <w:rFonts w:cstheme="minorHAnsi"/>
+          <w:sz w:val="24"/>
+          <w:szCs w:val="24"/>
+        </w:rPr>
+        <w:lastRenderedPageBreak/>
+        <w:t xml:space="preserve">Mientras que, a nivel de </w:t>
+      </w:r>
+      <w:r>
+        <w:rPr>
+          <w:rFonts w:cstheme="minorHAnsi"/>
+          <w:b/>
+          <w:bCs/>
+          <w:sz w:val="24"/>
+          <w:szCs w:val="24"/>
+        </w:rPr>
+        <w:t>Administrador</w:t>
+      </w:r>
+      <w:r>
+        <w:rPr>
+          <w:rFonts w:cstheme="minorHAnsi"/>
+          <w:sz w:val="24"/>
+          <w:szCs w:val="24"/>
+        </w:rPr>
+        <w:t xml:space="preserve">, se encarga de realizar las tareas de depuración, </w:t>
+      </w:r>
+      <w:r>
+        <w:rPr>
+          <w:rFonts w:cstheme="minorHAnsi"/>
+          <w:sz w:val="24"/>
+          <w:szCs w:val="24"/>
+        </w:rPr>
+        <w:t>depuración d</w:t>
+      </w:r>
+      <w:r>
+        <w:rPr>
+          <w:rFonts w:cstheme="minorHAnsi"/>
+          <w:sz w:val="24"/>
+          <w:szCs w:val="24"/>
+        </w:rPr>
+        <w:t xml:space="preserve">e errores, rediseño, y mejora de la app mediante inserción de nuevo código y actualizaciones: </w:t>
+      </w:r>
+    </w:p>
+    <w:p>
+      <w:pPr>
         <w:spacing w:line="240" w:lineRule="auto"/>
         <w:jc w:val="both"/>
         <w:rPr>
@@ -3024,10 +2220,203 @@
       <w:r>
         <w:rPr>
           <w:rFonts w:cstheme="minorHAnsi"/>
-          <w:sz w:val="24"/>
-          <w:szCs w:val="24"/>
-        </w:rPr>
-        <w:t>Este diagrama es empleado para describir el tiempo de realización de un proyecto por fechas.</w:t>
+          <w:noProof/>
+          <w:sz w:val="24"/>
+          <w:szCs w:val="24"/>
+          <w:lang w:eastAsia="es-ES"/>
+        </w:rPr>
+        <w:drawing>
+          <wp:inline distT="0" distB="0" distL="0" distR="0" wp14:anchorId="7DC30446" wp14:editId="3D87FC92">
+            <wp:extent cx="5877492" cy="5753100"/>
+            <wp:effectExtent l="0" t="0" r="9525" b="0"/>
+            <wp:docPr id="1" name="Imagen 1"/>
+            <wp:cNvGraphicFramePr>
+              <a:graphicFrameLocks xmlns:a="http://schemas.openxmlformats.org/drawingml/2006/main" noChangeAspect="1"/>
+            </wp:cNvGraphicFramePr>
+            <a:graphic xmlns:a="http://schemas.openxmlformats.org/drawingml/2006/main">
+              <a:graphicData uri="http://schemas.openxmlformats.org/drawingml/2006/picture">
+                <pic:pic xmlns:pic="http://schemas.openxmlformats.org/drawingml/2006/picture">
+                  <pic:nvPicPr>
+                    <pic:cNvPr id="0" name="Picture 1"/>
+                    <pic:cNvPicPr>
+                      <a:picLocks noChangeAspect="1" noChangeArrowheads="1"/>
+                    </pic:cNvPicPr>
+                  </pic:nvPicPr>
+                  <pic:blipFill>
+                    <a:blip r:embed="rId9">
+                      <a:extLst>
+                        <a:ext uri="{28A0092B-C50C-407E-A947-70E740481C1C}">
+                          <a14:useLocalDpi xmlns:a14="http://schemas.microsoft.com/office/drawing/2010/main" val="0"/>
+                        </a:ext>
+                      </a:extLst>
+                    </a:blip>
+                    <a:srcRect/>
+                    <a:stretch>
+                      <a:fillRect/>
+                    </a:stretch>
+                  </pic:blipFill>
+                  <pic:spPr bwMode="auto">
+                    <a:xfrm>
+                      <a:off x="0" y="0"/>
+                      <a:ext cx="5886476" cy="5761894"/>
+                    </a:xfrm>
+                    <a:prstGeom prst="rect">
+                      <a:avLst/>
+                    </a:prstGeom>
+                    <a:noFill/>
+                    <a:ln>
+                      <a:noFill/>
+                    </a:ln>
+                  </pic:spPr>
+                </pic:pic>
+              </a:graphicData>
+            </a:graphic>
+          </wp:inline>
+        </w:drawing>
+      </w:r>
+    </w:p>
+    <w:p>
+      <w:pPr>
+        <w:spacing w:line="360" w:lineRule="auto"/>
+        <w:jc w:val="both"/>
+        <w:rPr>
+          <w:rFonts w:cstheme="minorHAnsi"/>
+          <w:sz w:val="24"/>
+          <w:szCs w:val="24"/>
+        </w:rPr>
+      </w:pPr>
+      <w:r>
+        <w:rPr>
+          <w:rFonts w:cstheme="minorHAnsi"/>
+          <w:sz w:val="24"/>
+          <w:szCs w:val="24"/>
+        </w:rPr>
+        <w:t>El administrador</w:t>
+      </w:r>
+      <w:r>
+        <w:rPr>
+          <w:rFonts w:cstheme="minorHAnsi"/>
+          <w:sz w:val="24"/>
+          <w:szCs w:val="24"/>
+        </w:rPr>
+        <w:t>, también,</w:t>
+      </w:r>
+      <w:r>
+        <w:rPr>
+          <w:rFonts w:cstheme="minorHAnsi"/>
+          <w:sz w:val="24"/>
+          <w:szCs w:val="24"/>
+        </w:rPr>
+        <w:t xml:space="preserve"> es el encargado de asegurar la base de datos, creando un control de acceso, separando los permisos básicos del usuario de los de administrador</w:t>
+      </w:r>
+    </w:p>
+    <w:p>
+      <w:pPr>
+        <w:spacing w:line="240" w:lineRule="auto"/>
+        <w:jc w:val="both"/>
+        <w:rPr>
+          <w:rFonts w:cstheme="minorHAnsi"/>
+          <w:sz w:val="24"/>
+          <w:szCs w:val="24"/>
+        </w:rPr>
+      </w:pPr>
+    </w:p>
+    <w:p>
+      <w:pPr>
+        <w:spacing w:line="240" w:lineRule="auto"/>
+        <w:jc w:val="both"/>
+        <w:rPr>
+          <w:rFonts w:cstheme="minorHAnsi"/>
+          <w:sz w:val="24"/>
+          <w:szCs w:val="24"/>
+        </w:rPr>
+      </w:pPr>
+    </w:p>
+    <w:p>
+      <w:pPr>
+        <w:spacing w:line="240" w:lineRule="auto"/>
+        <w:jc w:val="both"/>
+        <w:rPr>
+          <w:rFonts w:cstheme="minorHAnsi"/>
+          <w:sz w:val="24"/>
+          <w:szCs w:val="24"/>
+        </w:rPr>
+      </w:pPr>
+    </w:p>
+    <w:p>
+      <w:pPr>
+        <w:spacing w:line="240" w:lineRule="auto"/>
+        <w:jc w:val="both"/>
+        <w:rPr>
+          <w:rFonts w:cstheme="minorHAnsi"/>
+          <w:sz w:val="24"/>
+          <w:szCs w:val="24"/>
+        </w:rPr>
+      </w:pPr>
+    </w:p>
+    <w:p>
+      <w:pPr>
+        <w:spacing w:line="240" w:lineRule="auto"/>
+        <w:jc w:val="both"/>
+        <w:rPr>
+          <w:rFonts w:cstheme="minorHAnsi"/>
+          <w:sz w:val="24"/>
+          <w:szCs w:val="24"/>
+        </w:rPr>
+      </w:pPr>
+    </w:p>
+    <w:p>
+      <w:pPr>
+        <w:spacing w:line="360" w:lineRule="auto"/>
+        <w:jc w:val="both"/>
+        <w:rPr>
+          <w:rFonts w:cstheme="minorHAnsi"/>
+          <w:sz w:val="24"/>
+          <w:szCs w:val="24"/>
+        </w:rPr>
+      </w:pPr>
+      <w:bookmarkStart w:id="6" w:name="_Toc39833431"/>
+      <w:r>
+        <w:rPr>
+          <w:rStyle w:val="Ttulo2Car"/>
+        </w:rPr>
+        <w:lastRenderedPageBreak/>
+        <w:t>E</w:t>
+      </w:r>
+      <w:r>
+        <w:rPr>
+          <w:rStyle w:val="Ttulo2Car"/>
+        </w:rPr>
+        <w:t>l</w:t>
+      </w:r>
+      <w:r>
+        <w:rPr>
+          <w:rStyle w:val="Ttulo2Car"/>
+        </w:rPr>
+        <w:t xml:space="preserve"> diagrama </w:t>
+      </w:r>
+      <w:r>
+        <w:rPr>
+          <w:rStyle w:val="Ttulo2Car"/>
+        </w:rPr>
+        <w:t>de Gantt</w:t>
+      </w:r>
+      <w:bookmarkEnd w:id="6"/>
+      <w:r>
+        <w:rPr>
+          <w:rFonts w:cstheme="minorHAnsi"/>
+          <w:sz w:val="24"/>
+          <w:szCs w:val="24"/>
+        </w:rPr>
+        <w:t xml:space="preserve"> es una tabla utilizada</w:t>
+      </w:r>
+      <w:r>
+        <w:rPr>
+          <w:rFonts w:cstheme="minorHAnsi"/>
+          <w:sz w:val="24"/>
+          <w:szCs w:val="24"/>
+        </w:rPr>
+        <w:t xml:space="preserve"> para describir el tiempo de realización de un proyecto por fechas.</w:t>
       </w:r>
       <w:r>
         <w:rPr>
@@ -3054,8 +2443,8 @@
       </w:tblPr>
       <w:tblGrid>
         <w:gridCol w:w="2286"/>
-        <w:gridCol w:w="2449"/>
-        <w:gridCol w:w="2403"/>
+        <w:gridCol w:w="2812"/>
+        <w:gridCol w:w="2040"/>
         <w:gridCol w:w="2073"/>
       </w:tblGrid>
       <w:tr>
@@ -3090,7 +2479,7 @@
         </w:tc>
         <w:tc>
           <w:tcPr>
-            <w:tcW w:w="2449" w:type="dxa"/>
+            <w:tcW w:w="2812" w:type="dxa"/>
           </w:tcPr>
           <w:p>
             <w:pPr>
@@ -3116,7 +2505,7 @@
         </w:tc>
         <w:tc>
           <w:tcPr>
-            <w:tcW w:w="2403" w:type="dxa"/>
+            <w:tcW w:w="2040" w:type="dxa"/>
           </w:tcPr>
           <w:p>
             <w:pPr>
@@ -3197,7 +2586,7 @@
         </w:tc>
         <w:tc>
           <w:tcPr>
-            <w:tcW w:w="2449" w:type="dxa"/>
+            <w:tcW w:w="2812" w:type="dxa"/>
           </w:tcPr>
           <w:p>
             <w:pPr>
@@ -3217,11 +2606,19 @@
               </w:rPr>
               <w:t>Redacción de Proyecto</w:t>
             </w:r>
+            <w:r>
+              <w:rPr>
+                <w:rFonts w:cstheme="minorHAnsi"/>
+                <w:sz w:val="24"/>
+                <w:szCs w:val="24"/>
+              </w:rPr>
+              <w:t>.</w:t>
+            </w:r>
           </w:p>
         </w:tc>
         <w:tc>
           <w:tcPr>
-            <w:tcW w:w="2403" w:type="dxa"/>
+            <w:tcW w:w="2040" w:type="dxa"/>
           </w:tcPr>
           <w:p>
             <w:pPr>
@@ -3298,7 +2695,7 @@
         </w:tc>
         <w:tc>
           <w:tcPr>
-            <w:tcW w:w="2449" w:type="dxa"/>
+            <w:tcW w:w="2812" w:type="dxa"/>
           </w:tcPr>
           <w:p>
             <w:pPr>
@@ -3316,13 +2713,39 @@
                 <w:sz w:val="24"/>
                 <w:szCs w:val="24"/>
               </w:rPr>
-              <w:t>Primera pantalla (Main), y código Java</w:t>
+              <w:t>Primera pantalla (</w:t>
+            </w:r>
+            <w:proofErr w:type="spellStart"/>
+            <w:r>
+              <w:rPr>
+                <w:rFonts w:cstheme="minorHAnsi"/>
+                <w:sz w:val="24"/>
+                <w:szCs w:val="24"/>
+              </w:rPr>
+              <w:t>Main</w:t>
+            </w:r>
+            <w:proofErr w:type="spellEnd"/>
+            <w:r>
+              <w:rPr>
+                <w:rFonts w:cstheme="minorHAnsi"/>
+                <w:sz w:val="24"/>
+                <w:szCs w:val="24"/>
+              </w:rPr>
+              <w:t>), y código Java</w:t>
+            </w:r>
+            <w:r>
+              <w:rPr>
+                <w:rFonts w:cstheme="minorHAnsi"/>
+                <w:sz w:val="24"/>
+                <w:szCs w:val="24"/>
+              </w:rPr>
+              <w:t>.</w:t>
             </w:r>
           </w:p>
         </w:tc>
         <w:tc>
           <w:tcPr>
-            <w:tcW w:w="2403" w:type="dxa"/>
+            <w:tcW w:w="2040" w:type="dxa"/>
           </w:tcPr>
           <w:p>
             <w:pPr>
@@ -3399,7 +2822,7 @@
         </w:tc>
         <w:tc>
           <w:tcPr>
-            <w:tcW w:w="2449" w:type="dxa"/>
+            <w:tcW w:w="2812" w:type="dxa"/>
           </w:tcPr>
           <w:p>
             <w:pPr>
@@ -3419,11 +2842,19 @@
               </w:rPr>
               <w:t>Pantallas 2 y 3 + código Java</w:t>
             </w:r>
+            <w:r>
+              <w:rPr>
+                <w:rFonts w:cstheme="minorHAnsi"/>
+                <w:sz w:val="24"/>
+                <w:szCs w:val="24"/>
+              </w:rPr>
+              <w:t>.</w:t>
+            </w:r>
           </w:p>
         </w:tc>
         <w:tc>
           <w:tcPr>
-            <w:tcW w:w="2403" w:type="dxa"/>
+            <w:tcW w:w="2040" w:type="dxa"/>
           </w:tcPr>
           <w:p>
             <w:pPr>
@@ -3441,7 +2872,15 @@
                 <w:sz w:val="24"/>
                 <w:szCs w:val="24"/>
               </w:rPr>
-              <w:t>1 hora</w:t>
+              <w:t>2</w:t>
+            </w:r>
+            <w:r>
+              <w:rPr>
+                <w:rFonts w:cstheme="minorHAnsi"/>
+                <w:sz w:val="24"/>
+                <w:szCs w:val="24"/>
+              </w:rPr>
+              <w:t xml:space="preserve"> hora</w:t>
             </w:r>
           </w:p>
         </w:tc>
@@ -3500,7 +2939,7 @@
         </w:tc>
         <w:tc>
           <w:tcPr>
-            <w:tcW w:w="2449" w:type="dxa"/>
+            <w:tcW w:w="2812" w:type="dxa"/>
           </w:tcPr>
           <w:p>
             <w:pPr>
@@ -3520,11 +2959,19 @@
               </w:rPr>
               <w:t>Redacción proyecto y creación de la sección historia de la radio</w:t>
             </w:r>
+            <w:r>
+              <w:rPr>
+                <w:rFonts w:cstheme="minorHAnsi"/>
+                <w:sz w:val="24"/>
+                <w:szCs w:val="24"/>
+              </w:rPr>
+              <w:t>.</w:t>
+            </w:r>
           </w:p>
         </w:tc>
         <w:tc>
           <w:tcPr>
-            <w:tcW w:w="2403" w:type="dxa"/>
+            <w:tcW w:w="2040" w:type="dxa"/>
           </w:tcPr>
           <w:p>
             <w:pPr>
@@ -3595,13 +3042,21 @@
                 <w:sz w:val="24"/>
                 <w:szCs w:val="24"/>
               </w:rPr>
-              <w:t>4 mayo 2020</w:t>
+              <w:t>5</w:t>
+            </w:r>
+            <w:r>
+              <w:rPr>
+                <w:rFonts w:cstheme="minorHAnsi"/>
+                <w:sz w:val="24"/>
+                <w:szCs w:val="24"/>
+              </w:rPr>
+              <w:t xml:space="preserve"> mayo 2020</w:t>
             </w:r>
           </w:p>
         </w:tc>
         <w:tc>
           <w:tcPr>
-            <w:tcW w:w="2449" w:type="dxa"/>
+            <w:tcW w:w="2812" w:type="dxa"/>
           </w:tcPr>
           <w:p>
             <w:pPr>
@@ -3619,55 +3074,37 @@
                 <w:sz w:val="24"/>
                 <w:szCs w:val="24"/>
               </w:rPr>
-              <w:t>Creación</w:t>
-            </w:r>
-            <w:r>
-              <w:rPr>
-                <w:rFonts w:cstheme="minorHAnsi"/>
-                <w:sz w:val="24"/>
-                <w:szCs w:val="24"/>
-              </w:rPr>
-              <w:t xml:space="preserve"> de </w:t>
-            </w:r>
-            <w:r>
-              <w:rPr>
-                <w:rFonts w:cstheme="minorHAnsi"/>
-                <w:sz w:val="24"/>
-                <w:szCs w:val="24"/>
-              </w:rPr>
-              <w:t>la</w:t>
-            </w:r>
-            <w:r>
-              <w:rPr>
-                <w:rFonts w:cstheme="minorHAnsi"/>
-                <w:sz w:val="24"/>
-                <w:szCs w:val="24"/>
-              </w:rPr>
-              <w:t xml:space="preserve"> pantalla comentarios</w:t>
-            </w:r>
-            <w:r>
-              <w:rPr>
-                <w:rFonts w:cstheme="minorHAnsi"/>
-                <w:sz w:val="24"/>
-                <w:szCs w:val="24"/>
-              </w:rPr>
-              <w:t xml:space="preserve"> + </w:t>
-            </w:r>
-            <w:bookmarkStart w:id="16" w:name="_GoBack"/>
-            <w:bookmarkEnd w:id="16"/>
-            <w:r>
-              <w:rPr>
-                <w:rFonts w:cstheme="minorHAnsi"/>
-                <w:sz w:val="24"/>
-                <w:szCs w:val="24"/>
-              </w:rPr>
-              <w:t>código Java</w:t>
+              <w:t xml:space="preserve">Arreglos de Código, enlace y subida del proyecto </w:t>
+            </w:r>
+            <w:r>
+              <w:rPr>
+                <w:rFonts w:cstheme="minorHAnsi"/>
+                <w:sz w:val="24"/>
+                <w:szCs w:val="24"/>
+              </w:rPr>
+              <w:t>a GitHub,</w:t>
+            </w:r>
+            <w:r>
+              <w:rPr>
+                <w:rFonts w:cstheme="minorHAnsi"/>
+                <w:sz w:val="24"/>
+                <w:szCs w:val="24"/>
+              </w:rPr>
+              <w:t xml:space="preserve"> tabla de diagrama de Gantt</w:t>
+            </w:r>
+            <w:r>
+              <w:rPr>
+                <w:rFonts w:cstheme="minorHAnsi"/>
+                <w:sz w:val="24"/>
+                <w:szCs w:val="24"/>
+              </w:rPr>
+              <w:t>.</w:t>
             </w:r>
           </w:p>
         </w:tc>
         <w:tc>
           <w:tcPr>
-            <w:tcW w:w="2403" w:type="dxa"/>
+            <w:tcW w:w="2040" w:type="dxa"/>
           </w:tcPr>
           <w:p>
             <w:pPr>
@@ -3685,7 +3122,23 @@
                 <w:sz w:val="24"/>
                 <w:szCs w:val="24"/>
               </w:rPr>
-              <w:t>1 hora</w:t>
+              <w:t>2</w:t>
+            </w:r>
+            <w:r>
+              <w:rPr>
+                <w:rFonts w:cstheme="minorHAnsi"/>
+                <w:sz w:val="24"/>
+                <w:szCs w:val="24"/>
+              </w:rPr>
+              <w:t xml:space="preserve"> hora</w:t>
+            </w:r>
+            <w:r>
+              <w:rPr>
+                <w:rFonts w:cstheme="minorHAnsi"/>
+                <w:sz w:val="24"/>
+                <w:szCs w:val="24"/>
+              </w:rPr>
+              <w:t xml:space="preserve"> y media</w:t>
             </w:r>
           </w:p>
         </w:tc>
@@ -3709,7 +3162,15 @@
                 <w:sz w:val="24"/>
                 <w:szCs w:val="24"/>
               </w:rPr>
-              <w:t>Android Studio</w:t>
+              <w:t>AndroidStudio</w:t>
+            </w:r>
+            <w:r>
+              <w:rPr>
+                <w:rFonts w:cstheme="minorHAnsi"/>
+                <w:sz w:val="24"/>
+                <w:szCs w:val="24"/>
+              </w:rPr>
+              <w:t xml:space="preserve">, GitHub, Word </w:t>
             </w:r>
           </w:p>
         </w:tc>
@@ -3732,11 +3193,35 @@
                 <w:szCs w:val="24"/>
               </w:rPr>
             </w:pPr>
+            <w:r>
+              <w:rPr>
+                <w:rFonts w:cstheme="minorHAnsi"/>
+                <w:sz w:val="24"/>
+                <w:szCs w:val="24"/>
+              </w:rPr>
+              <w:t xml:space="preserve">7 </w:t>
+            </w:r>
+            <w:r>
+              <w:rPr>
+                <w:rFonts w:cstheme="minorHAnsi"/>
+                <w:sz w:val="24"/>
+                <w:szCs w:val="24"/>
+              </w:rPr>
+              <w:t>mayo</w:t>
+            </w:r>
+            <w:r>
+              <w:rPr>
+                <w:rFonts w:cstheme="minorHAnsi"/>
+                <w:sz w:val="24"/>
+                <w:szCs w:val="24"/>
+              </w:rPr>
+              <w:t xml:space="preserve"> 2020</w:t>
+            </w:r>
           </w:p>
         </w:tc>
         <w:tc>
           <w:tcPr>
-            <w:tcW w:w="2449" w:type="dxa"/>
+            <w:tcW w:w="2812" w:type="dxa"/>
           </w:tcPr>
           <w:p>
             <w:pPr>
@@ -3748,11 +3233,51 @@
                 <w:szCs w:val="24"/>
               </w:rPr>
             </w:pPr>
+            <w:r>
+              <w:rPr>
+                <w:rFonts w:cstheme="minorHAnsi"/>
+                <w:sz w:val="24"/>
+                <w:szCs w:val="24"/>
+              </w:rPr>
+              <w:t>Creación</w:t>
+            </w:r>
+            <w:r>
+              <w:rPr>
+                <w:rFonts w:cstheme="minorHAnsi"/>
+                <w:sz w:val="24"/>
+                <w:szCs w:val="24"/>
+              </w:rPr>
+              <w:t xml:space="preserve"> de métodos para Str</w:t>
+            </w:r>
+            <w:r>
+              <w:rPr>
+                <w:rFonts w:cstheme="minorHAnsi"/>
+                <w:sz w:val="24"/>
+                <w:szCs w:val="24"/>
+              </w:rPr>
+              <w:t>e</w:t>
+            </w:r>
+            <w:r>
+              <w:rPr>
+                <w:rFonts w:cstheme="minorHAnsi"/>
+                <w:sz w:val="24"/>
+                <w:szCs w:val="24"/>
+              </w:rPr>
+              <w:t xml:space="preserve">am </w:t>
+            </w:r>
+            <w:r>
+              <w:rPr>
+                <w:rFonts w:cstheme="minorHAnsi"/>
+                <w:sz w:val="24"/>
+                <w:szCs w:val="24"/>
+              </w:rPr>
+              <w:t xml:space="preserve">y completado de la sección “Historia de la radio”. </w:t>
+            </w:r>
           </w:p>
         </w:tc>
         <w:tc>
           <w:tcPr>
-            <w:tcW w:w="2403" w:type="dxa"/>
+            <w:tcW w:w="2040" w:type="dxa"/>
           </w:tcPr>
           <w:p>
             <w:pPr>
@@ -3764,6 +3289,30 @@
                 <w:szCs w:val="24"/>
               </w:rPr>
             </w:pPr>
+            <w:r>
+              <w:rPr>
+                <w:rFonts w:cstheme="minorHAnsi"/>
+                <w:sz w:val="24"/>
+                <w:szCs w:val="24"/>
+              </w:rPr>
+              <w:t>2</w:t>
+            </w:r>
+            <w:r>
+              <w:rPr>
+                <w:rFonts w:cstheme="minorHAnsi"/>
+                <w:sz w:val="24"/>
+                <w:szCs w:val="24"/>
+              </w:rPr>
+              <w:t xml:space="preserve"> hora</w:t>
+            </w:r>
+            <w:r>
+              <w:rPr>
+                <w:rFonts w:cstheme="minorHAnsi"/>
+                <w:sz w:val="24"/>
+                <w:szCs w:val="24"/>
+              </w:rPr>
+              <w:t>s</w:t>
+            </w:r>
           </w:p>
         </w:tc>
         <w:tc>
@@ -3780,6 +3329,14 @@
                 <w:szCs w:val="24"/>
               </w:rPr>
             </w:pPr>
+            <w:r>
+              <w:rPr>
+                <w:rFonts w:cstheme="minorHAnsi"/>
+                <w:sz w:val="24"/>
+                <w:szCs w:val="24"/>
+              </w:rPr>
+              <w:t>Android Studio</w:t>
+            </w:r>
           </w:p>
         </w:tc>
       </w:tr>
@@ -3795,15 +3352,32 @@
     </w:p>
     <w:p>
       <w:pPr>
-        <w:spacing w:line="360" w:lineRule="auto"/>
-        <w:rPr>
-          <w:rFonts w:cstheme="minorHAnsi"/>
-        </w:rPr>
-      </w:pPr>
+        <w:pStyle w:val="Ttulo1"/>
+        <w:jc w:val="both"/>
+        <w:rPr>
+          <w:b w:val="0"/>
+          <w:bCs w:val="0"/>
+          <w:sz w:val="32"/>
+          <w:szCs w:val="32"/>
+          <w:u w:val="single"/>
+        </w:rPr>
+      </w:pPr>
+      <w:bookmarkStart w:id="7" w:name="_Toc39833432"/>
+      <w:r>
+        <w:rPr>
+          <w:b w:val="0"/>
+          <w:bCs w:val="0"/>
+          <w:sz w:val="32"/>
+          <w:szCs w:val="32"/>
+          <w:u w:val="single"/>
+        </w:rPr>
+        <w:t>La descripción del diseño</w:t>
+      </w:r>
+      <w:bookmarkEnd w:id="7"/>
     </w:p>
     <w:sectPr>
-      <w:headerReference w:type="default" r:id="rId9"/>
-      <w:footerReference w:type="default" r:id="rId10"/>
+      <w:headerReference w:type="default" r:id="rId10"/>
+      <w:footerReference w:type="default" r:id="rId11"/>
       <w:pgSz w:w="11906" w:h="16838"/>
       <w:pgMar w:top="1417" w:right="1701" w:bottom="1417" w:left="1701" w:header="708" w:footer="708" w:gutter="0"/>
       <w:pgNumType w:start="0"/>
@@ -4245,6 +3819,119 @@
     </w:lvl>
   </w:abstractNum>
   <w:abstractNum w:abstractNumId="2" w15:restartNumberingAfterBreak="0">
+    <w:nsid w:val="1F681860"/>
+    <w:multiLevelType w:val="multilevel"/>
+    <w:tmpl w:val="C450A56E"/>
+    <w:lvl w:ilvl="0">
+      <w:start w:val="2"/>
+      <w:numFmt w:val="decimal"/>
+      <w:lvlText w:val="%1"/>
+      <w:lvlJc w:val="left"/>
+      <w:pPr>
+        <w:ind w:left="375" w:hanging="375"/>
+      </w:pPr>
+      <w:rPr>
+        <w:rFonts w:hint="default"/>
+      </w:rPr>
+    </w:lvl>
+    <w:lvl w:ilvl="1">
+      <w:start w:val="2"/>
+      <w:numFmt w:val="decimal"/>
+      <w:lvlText w:val="%1.%2"/>
+      <w:lvlJc w:val="left"/>
+      <w:pPr>
+        <w:ind w:left="1083" w:hanging="375"/>
+      </w:pPr>
+      <w:rPr>
+        <w:rFonts w:hint="default"/>
+      </w:rPr>
+    </w:lvl>
+    <w:lvl w:ilvl="2">
+      <w:start w:val="1"/>
+      <w:numFmt w:val="decimal"/>
+      <w:lvlText w:val="%1.%2.%3"/>
+      <w:lvlJc w:val="left"/>
+      <w:pPr>
+        <w:ind w:left="2136" w:hanging="720"/>
+      </w:pPr>
+      <w:rPr>
+        <w:rFonts w:hint="default"/>
+      </w:rPr>
+    </w:lvl>
+    <w:lvl w:ilvl="3">
+      <w:start w:val="1"/>
+      <w:numFmt w:val="decimal"/>
+      <w:lvlText w:val="%1.%2.%3.%4"/>
+      <w:lvlJc w:val="left"/>
+      <w:pPr>
+        <w:ind w:left="3204" w:hanging="1080"/>
+      </w:pPr>
+      <w:rPr>
+        <w:rFonts w:hint="default"/>
+      </w:rPr>
+    </w:lvl>
+    <w:lvl w:ilvl="4">
+      <w:start w:val="1"/>
+      <w:numFmt w:val="decimal"/>
+      <w:lvlText w:val="%1.%2.%3.%4.%5"/>
+      <w:lvlJc w:val="left"/>
+      <w:pPr>
+        <w:ind w:left="3912" w:hanging="1080"/>
+      </w:pPr>
+      <w:rPr>
+        <w:rFonts w:hint="default"/>
+      </w:rPr>
+    </w:lvl>
+    <w:lvl w:ilvl="5">
+      <w:start w:val="1"/>
+      <w:numFmt w:val="decimal"/>
+      <w:lvlText w:val="%1.%2.%3.%4.%5.%6"/>
+      <w:lvlJc w:val="left"/>
+      <w:pPr>
+        <w:ind w:left="4980" w:hanging="1440"/>
+      </w:pPr>
+      <w:rPr>
+        <w:rFonts w:hint="default"/>
+      </w:rPr>
+    </w:lvl>
+    <w:lvl w:ilvl="6">
+      <w:start w:val="1"/>
+      <w:numFmt w:val="decimal"/>
+      <w:lvlText w:val="%1.%2.%3.%4.%5.%6.%7"/>
+      <w:lvlJc w:val="left"/>
+      <w:pPr>
+        <w:ind w:left="5688" w:hanging="1440"/>
+      </w:pPr>
+      <w:rPr>
+        <w:rFonts w:hint="default"/>
+      </w:rPr>
+    </w:lvl>
+    <w:lvl w:ilvl="7">
+      <w:start w:val="1"/>
+      <w:numFmt w:val="decimal"/>
+      <w:lvlText w:val="%1.%2.%3.%4.%5.%6.%7.%8"/>
+      <w:lvlJc w:val="left"/>
+      <w:pPr>
+        <w:ind w:left="6756" w:hanging="1800"/>
+      </w:pPr>
+      <w:rPr>
+        <w:rFonts w:hint="default"/>
+      </w:rPr>
+    </w:lvl>
+    <w:lvl w:ilvl="8">
+      <w:start w:val="1"/>
+      <w:numFmt w:val="decimal"/>
+      <w:lvlText w:val="%1.%2.%3.%4.%5.%6.%7.%8.%9"/>
+      <w:lvlJc w:val="left"/>
+      <w:pPr>
+        <w:ind w:left="7824" w:hanging="2160"/>
+      </w:pPr>
+      <w:rPr>
+        <w:rFonts w:hint="default"/>
+      </w:rPr>
+    </w:lvl>
+  </w:abstractNum>
+  <w:abstractNum w:abstractNumId="3" w15:restartNumberingAfterBreak="0">
     <w:nsid w:val="3A0642EB"/>
     <w:multiLevelType w:val="multilevel"/>
     <w:tmpl w:val="C4C679AA"/>
@@ -4357,7 +4044,7 @@
       </w:rPr>
     </w:lvl>
   </w:abstractNum>
-  <w:abstractNum w:abstractNumId="3" w15:restartNumberingAfterBreak="0">
+  <w:abstractNum w:abstractNumId="4" w15:restartNumberingAfterBreak="0">
     <w:nsid w:val="5C742774"/>
     <w:multiLevelType w:val="multilevel"/>
     <w:tmpl w:val="6CF20DA2"/>
@@ -4479,7 +4166,120 @@
       </w:pPr>
     </w:lvl>
   </w:abstractNum>
-  <w:abstractNum w:abstractNumId="4" w15:restartNumberingAfterBreak="0">
+  <w:abstractNum w:abstractNumId="5" w15:restartNumberingAfterBreak="0">
+    <w:nsid w:val="633657D6"/>
+    <w:multiLevelType w:val="hybridMultilevel"/>
+    <w:tmpl w:val="DDEEA15E"/>
+    <w:lvl w:ilvl="0" w:tplc="0C0A0001">
+      <w:start w:val="1"/>
+      <w:numFmt w:val="bullet"/>
+      <w:lvlText w:val=""/>
+      <w:lvlJc w:val="left"/>
+      <w:pPr>
+        <w:ind w:left="720" w:hanging="360"/>
+      </w:pPr>
+      <w:rPr>
+        <w:rFonts w:ascii="Symbol" w:hAnsi="Symbol" w:hint="default"/>
+      </w:rPr>
+    </w:lvl>
+    <w:lvl w:ilvl="1" w:tplc="0C0A0003" w:tentative="1">
+      <w:start w:val="1"/>
+      <w:numFmt w:val="bullet"/>
+      <w:lvlText w:val="o"/>
+      <w:lvlJc w:val="left"/>
+      <w:pPr>
+        <w:ind w:left="1440" w:hanging="360"/>
+      </w:pPr>
+      <w:rPr>
+        <w:rFonts w:ascii="Courier New" w:hAnsi="Courier New" w:cs="Courier New" w:hint="default"/>
+      </w:rPr>
+    </w:lvl>
+    <w:lvl w:ilvl="2" w:tplc="0C0A0005" w:tentative="1">
+      <w:start w:val="1"/>
+      <w:numFmt w:val="bullet"/>
+      <w:lvlText w:val=""/>
+      <w:lvlJc w:val="left"/>
+      <w:pPr>
+        <w:ind w:left="2160" w:hanging="360"/>
+      </w:pPr>
+      <w:rPr>
+        <w:rFonts w:ascii="Wingdings" w:hAnsi="Wingdings" w:hint="default"/>
+      </w:rPr>
+    </w:lvl>
+    <w:lvl w:ilvl="3" w:tplc="0C0A0001" w:tentative="1">
+      <w:start w:val="1"/>
+      <w:numFmt w:val="bullet"/>
+      <w:lvlText w:val=""/>
+      <w:lvlJc w:val="left"/>
+      <w:pPr>
+        <w:ind w:left="2880" w:hanging="360"/>
+      </w:pPr>
+      <w:rPr>
+        <w:rFonts w:ascii="Symbol" w:hAnsi="Symbol" w:hint="default"/>
+      </w:rPr>
+    </w:lvl>
+    <w:lvl w:ilvl="4" w:tplc="0C0A0003" w:tentative="1">
+      <w:start w:val="1"/>
+      <w:numFmt w:val="bullet"/>
+      <w:lvlText w:val="o"/>
+      <w:lvlJc w:val="left"/>
+      <w:pPr>
+        <w:ind w:left="3600" w:hanging="360"/>
+      </w:pPr>
+      <w:rPr>
+        <w:rFonts w:ascii="Courier New" w:hAnsi="Courier New" w:cs="Courier New" w:hint="default"/>
+      </w:rPr>
+    </w:lvl>
+    <w:lvl w:ilvl="5" w:tplc="0C0A0005" w:tentative="1">
+      <w:start w:val="1"/>
+      <w:numFmt w:val="bullet"/>
+      <w:lvlText w:val=""/>
+      <w:lvlJc w:val="left"/>
+      <w:pPr>
+        <w:ind w:left="4320" w:hanging="360"/>
+      </w:pPr>
+      <w:rPr>
+        <w:rFonts w:ascii="Wingdings" w:hAnsi="Wingdings" w:hint="default"/>
+      </w:rPr>
+    </w:lvl>
+    <w:lvl w:ilvl="6" w:tplc="0C0A0001" w:tentative="1">
+      <w:start w:val="1"/>
+      <w:numFmt w:val="bullet"/>
+      <w:lvlText w:val=""/>
+      <w:lvlJc w:val="left"/>
+      <w:pPr>
+        <w:ind w:left="5040" w:hanging="360"/>
+      </w:pPr>
+      <w:rPr>
+        <w:rFonts w:ascii="Symbol" w:hAnsi="Symbol" w:hint="default"/>
+      </w:rPr>
+    </w:lvl>
+    <w:lvl w:ilvl="7" w:tplc="0C0A0003" w:tentative="1">
+      <w:start w:val="1"/>
+      <w:numFmt w:val="bullet"/>
+      <w:lvlText w:val="o"/>
+      <w:lvlJc w:val="left"/>
+      <w:pPr>
+        <w:ind w:left="5760" w:hanging="360"/>
+      </w:pPr>
+      <w:rPr>
+        <w:rFonts w:ascii="Courier New" w:hAnsi="Courier New" w:cs="Courier New" w:hint="default"/>
+      </w:rPr>
+    </w:lvl>
+    <w:lvl w:ilvl="8" w:tplc="0C0A0005" w:tentative="1">
+      <w:start w:val="1"/>
+      <w:numFmt w:val="bullet"/>
+      <w:lvlText w:val=""/>
+      <w:lvlJc w:val="left"/>
+      <w:pPr>
+        <w:ind w:left="6480" w:hanging="360"/>
+      </w:pPr>
+      <w:rPr>
+        <w:rFonts w:ascii="Wingdings" w:hAnsi="Wingdings" w:hint="default"/>
+      </w:rPr>
+    </w:lvl>
+  </w:abstractNum>
+  <w:abstractNum w:abstractNumId="6" w15:restartNumberingAfterBreak="0">
     <w:nsid w:val="6A7014EE"/>
     <w:multiLevelType w:val="hybridMultilevel"/>
     <w:tmpl w:val="5840F998"/>
@@ -4592,7 +4392,7 @@
       </w:rPr>
     </w:lvl>
   </w:abstractNum>
-  <w:abstractNum w:abstractNumId="5" w15:restartNumberingAfterBreak="0">
+  <w:abstractNum w:abstractNumId="7" w15:restartNumberingAfterBreak="0">
     <w:nsid w:val="6BFF70F4"/>
     <w:multiLevelType w:val="multilevel"/>
     <w:tmpl w:val="2C947514"/>
@@ -4705,7 +4505,7 @@
       </w:rPr>
     </w:lvl>
   </w:abstractNum>
-  <w:abstractNum w:abstractNumId="6" w15:restartNumberingAfterBreak="0">
+  <w:abstractNum w:abstractNumId="8" w15:restartNumberingAfterBreak="0">
     <w:nsid w:val="7B343D28"/>
     <w:multiLevelType w:val="hybridMultilevel"/>
     <w:tmpl w:val="DFBA6B7A"/>
@@ -4819,7 +4619,7 @@
     </w:lvl>
   </w:abstractNum>
   <w:num w:numId="1">
-    <w:abstractNumId w:val="3"/>
+    <w:abstractNumId w:val="4"/>
     <w:lvlOverride w:ilvl="0">
       <w:startOverride w:val="1"/>
     </w:lvlOverride>
@@ -4849,22 +4649,28 @@
     </w:lvlOverride>
   </w:num>
   <w:num w:numId="2">
-    <w:abstractNumId w:val="6"/>
+    <w:abstractNumId w:val="8"/>
   </w:num>
   <w:num w:numId="3">
-    <w:abstractNumId w:val="4"/>
+    <w:abstractNumId w:val="6"/>
   </w:num>
   <w:num w:numId="4">
     <w:abstractNumId w:val="0"/>
   </w:num>
   <w:num w:numId="5">
-    <w:abstractNumId w:val="5"/>
+    <w:abstractNumId w:val="7"/>
   </w:num>
   <w:num w:numId="6">
-    <w:abstractNumId w:val="2"/>
+    <w:abstractNumId w:val="3"/>
   </w:num>
   <w:num w:numId="7">
     <w:abstractNumId w:val="1"/>
+  </w:num>
+  <w:num w:numId="8">
+    <w:abstractNumId w:val="2"/>
+  </w:num>
+  <w:num w:numId="9">
+    <w:abstractNumId w:val="5"/>
   </w:num>
 </w:numbering>
 </file>

</xml_diff>